<commit_message>
Made some changes for the docs
</commit_message>
<xml_diff>
--- a/Work/Database concepts.docx
+++ b/Work/Database concepts.docx
@@ -9,7 +9,7 @@
           <w:rFonts w:ascii="Times New Roman" w:eastAsia="Times New Roman" w:hAnsi="Times New Roman" w:cs="Times New Roman"/>
           <w:b/>
           <w:color w:val="4472C4" w:themeColor="accent1"/>
-          <w:sz w:val="24"/>
+          <w:sz w:val="40"/>
           <w:szCs w:val="24"/>
           <w:u w:val="single"/>
           <w14:shadow w14:blurRad="38100" w14:dist="25400" w14:dir="5400000" w14:sx="100000" w14:sy="100000" w14:kx="0" w14:ky="0" w14:algn="ctr">
@@ -29,7 +29,7 @@
           <w:rFonts w:ascii="Times New Roman" w:eastAsia="Times New Roman" w:hAnsi="Times New Roman" w:cs="Times New Roman"/>
           <w:b/>
           <w:color w:val="4472C4" w:themeColor="accent1"/>
-          <w:sz w:val="24"/>
+          <w:sz w:val="40"/>
           <w:szCs w:val="24"/>
           <w:u w:val="single"/>
           <w14:shadow w14:blurRad="38100" w14:dist="25400" w14:dir="5400000" w14:sx="100000" w14:sy="100000" w14:kx="0" w14:ky="0" w14:algn="ctr">
@@ -133,7 +133,17 @@
           <w:sz w:val="24"/>
           <w:szCs w:val="24"/>
         </w:rPr>
-        <w:t>It is defined as collection of information/data which is organized in such a way that it can be accessed, managed and updated.</w:t>
+        <w:t xml:space="preserve">It is defined as collection of information/data which is organized in such a way that it </w:t>
+      </w:r>
+      <w:bookmarkStart w:id="0" w:name="_GoBack"/>
+      <w:bookmarkEnd w:id="0"/>
+      <w:r>
+        <w:rPr>
+          <w:rFonts w:ascii="Times New Roman" w:eastAsia="Times New Roman" w:hAnsi="Times New Roman" w:cs="Times New Roman"/>
+          <w:sz w:val="24"/>
+          <w:szCs w:val="24"/>
+        </w:rPr>
+        <w:t>can be accessed, managed and updated.</w:t>
       </w:r>
     </w:p>
     <w:p>
@@ -760,6 +770,7 @@
           <w:szCs w:val="24"/>
           <w:u w:val="single"/>
         </w:rPr>
+        <w:lastRenderedPageBreak/>
         <w:t xml:space="preserve">Inner join: </w:t>
       </w:r>
       <w:r>
@@ -787,7 +798,6 @@
           <w:sz w:val="24"/>
           <w:szCs w:val="24"/>
         </w:rPr>
-        <w:lastRenderedPageBreak/>
         <w:t>Example:</w:t>
       </w:r>
     </w:p>
@@ -2896,6 +2906,7 @@
                 <w:sz w:val="24"/>
                 <w:szCs w:val="24"/>
               </w:rPr>
+              <w:lastRenderedPageBreak/>
               <w:t>2</w:t>
             </w:r>
           </w:p>
@@ -3018,7 +3029,6 @@
                 <w:sz w:val="24"/>
                 <w:szCs w:val="24"/>
               </w:rPr>
-              <w:lastRenderedPageBreak/>
               <w:t>3</w:t>
             </w:r>
           </w:p>
@@ -5043,6 +5053,7 @@
           <w:sz w:val="24"/>
           <w:szCs w:val="24"/>
         </w:rPr>
+        <w:lastRenderedPageBreak/>
         <w:t xml:space="preserve"> 2. Jobs</w:t>
       </w:r>
     </w:p>
@@ -5096,7 +5107,6 @@
                 <w:sz w:val="24"/>
                 <w:szCs w:val="24"/>
               </w:rPr>
-              <w:lastRenderedPageBreak/>
               <w:t>JobID</w:t>
             </w:r>
           </w:p>
@@ -11837,7 +11847,7 @@
           <w:szCs w:val="24"/>
         </w:rPr>
       </w:pPr>
-      <w:bookmarkStart w:id="0" w:name="_Hlk478320344"/>
+      <w:bookmarkStart w:id="1" w:name="_Hlk478320344"/>
       <w:r>
         <w:rPr>
           <w:rFonts w:ascii="Times New Roman" w:eastAsia="Times New Roman" w:hAnsi="Times New Roman" w:cs="Times New Roman"/>
@@ -12487,7 +12497,7 @@
         </w:tc>
       </w:tr>
     </w:tbl>
-    <w:bookmarkEnd w:id="0"/>
+    <w:bookmarkEnd w:id="1"/>
     <w:p>
       <w:pPr>
         <w:rPr>
@@ -14670,20 +14680,117 @@
           <w:sz w:val="24"/>
           <w:szCs w:val="24"/>
         </w:rPr>
-        <w:t>hat is stored procedure, user defined functions</w:t>
-      </w:r>
-    </w:p>
-    <w:p>
-      <w:pPr>
+        <w:t>hat is stored procedure</w:t>
+      </w:r>
+      <w:r>
         <w:rPr>
           <w:rFonts w:ascii="Times New Roman" w:eastAsia="Times New Roman" w:hAnsi="Times New Roman" w:cs="Times New Roman"/>
           <w:b/>
           <w:sz w:val="24"/>
           <w:szCs w:val="24"/>
         </w:rPr>
-      </w:pPr>
-      <w:bookmarkStart w:id="1" w:name="_GoBack"/>
-      <w:bookmarkEnd w:id="1"/>
+        <w:t>?</w:t>
+      </w:r>
+    </w:p>
+    <w:p>
+      <w:pPr>
+        <w:pStyle w:val="ListParagraph"/>
+        <w:numPr>
+          <w:ilvl w:val="0"/>
+          <w:numId w:val="5"/>
+        </w:numPr>
+        <w:rPr>
+          <w:rFonts w:ascii="Times New Roman" w:eastAsia="Times New Roman" w:hAnsi="Times New Roman" w:cs="Times New Roman"/>
+          <w:sz w:val="24"/>
+          <w:szCs w:val="24"/>
+        </w:rPr>
+      </w:pPr>
+      <w:r>
+        <w:rPr>
+          <w:rFonts w:ascii="Times New Roman" w:eastAsia="Times New Roman" w:hAnsi="Times New Roman" w:cs="Times New Roman"/>
+          <w:sz w:val="24"/>
+          <w:szCs w:val="24"/>
+        </w:rPr>
+        <w:t>It is a p</w:t>
+      </w:r>
+      <w:r>
+        <w:rPr>
+          <w:rFonts w:ascii="Times New Roman" w:eastAsia="Times New Roman" w:hAnsi="Times New Roman" w:cs="Times New Roman"/>
+          <w:sz w:val="24"/>
+          <w:szCs w:val="24"/>
+        </w:rPr>
+        <w:t>repared SQL code (set of statements)</w:t>
+      </w:r>
+      <w:r>
+        <w:rPr>
+          <w:rFonts w:ascii="Times New Roman" w:eastAsia="Times New Roman" w:hAnsi="Times New Roman" w:cs="Times New Roman"/>
+          <w:sz w:val="24"/>
+          <w:szCs w:val="24"/>
+        </w:rPr>
+        <w:t xml:space="preserve"> that you save so you can reuse the code over and over </w:t>
+      </w:r>
+      <w:r>
+        <w:rPr>
+          <w:rFonts w:ascii="Times New Roman" w:eastAsia="Times New Roman" w:hAnsi="Times New Roman" w:cs="Times New Roman"/>
+          <w:sz w:val="24"/>
+          <w:szCs w:val="24"/>
+        </w:rPr>
+        <w:t>again. So</w:t>
+      </w:r>
+      <w:r>
+        <w:rPr>
+          <w:rFonts w:ascii="Times New Roman" w:eastAsia="Times New Roman" w:hAnsi="Times New Roman" w:cs="Times New Roman"/>
+          <w:sz w:val="24"/>
+          <w:szCs w:val="24"/>
+        </w:rPr>
+        <w:t xml:space="preserve"> instead of having to write that query each time you would save it as a Stored Procedure and then just call the Stored Procedure to execute the SQL code</w:t>
+      </w:r>
+      <w:r>
+        <w:rPr>
+          <w:rFonts w:ascii="Times New Roman" w:eastAsia="Times New Roman" w:hAnsi="Times New Roman" w:cs="Times New Roman"/>
+          <w:sz w:val="24"/>
+          <w:szCs w:val="24"/>
+        </w:rPr>
+        <w:t>.</w:t>
+      </w:r>
+    </w:p>
+    <w:p>
+      <w:pPr>
+        <w:pStyle w:val="ListParagraph"/>
+        <w:numPr>
+          <w:ilvl w:val="0"/>
+          <w:numId w:val="5"/>
+        </w:numPr>
+        <w:rPr>
+          <w:rFonts w:ascii="Times New Roman" w:eastAsia="Times New Roman" w:hAnsi="Times New Roman" w:cs="Times New Roman"/>
+          <w:sz w:val="24"/>
+          <w:szCs w:val="24"/>
+        </w:rPr>
+      </w:pPr>
+      <w:r>
+        <w:rPr>
+          <w:rFonts w:ascii="Times New Roman" w:eastAsia="Times New Roman" w:hAnsi="Times New Roman" w:cs="Times New Roman"/>
+          <w:sz w:val="24"/>
+          <w:szCs w:val="24"/>
+        </w:rPr>
+        <w:t xml:space="preserve">In addition to running the same </w:t>
+      </w:r>
+      <w:r>
+        <w:rPr>
+          <w:rFonts w:ascii="Times New Roman" w:eastAsia="Times New Roman" w:hAnsi="Times New Roman" w:cs="Times New Roman"/>
+          <w:sz w:val="24"/>
+          <w:szCs w:val="24"/>
+        </w:rPr>
+        <w:t>SQL code over and over again we can</w:t>
+      </w:r>
+      <w:r>
+        <w:rPr>
+          <w:rFonts w:ascii="Times New Roman" w:eastAsia="Times New Roman" w:hAnsi="Times New Roman" w:cs="Times New Roman"/>
+          <w:sz w:val="24"/>
+          <w:szCs w:val="24"/>
+        </w:rPr>
+        <w:t xml:space="preserve"> also have the ability to pass parameters to the Stored Procedure, so depending on what the need is, the Stored Procedure can act accordingly based on the parameter values that were passed.</w:t>
+      </w:r>
     </w:p>
     <w:p>
       <w:pPr>
@@ -14701,36 +14808,1721 @@
           <w:sz w:val="24"/>
           <w:szCs w:val="24"/>
         </w:rPr>
-        <w:t>16. W</w:t>
-      </w:r>
-      <w:r>
+        <w:t>Syntax:</w:t>
+      </w:r>
+    </w:p>
+    <w:p>
+      <w:pPr>
+        <w:rPr>
+          <w:rFonts w:ascii="Times New Roman" w:eastAsia="Times New Roman" w:hAnsi="Times New Roman" w:cs="Times New Roman"/>
+          <w:sz w:val="24"/>
+          <w:szCs w:val="24"/>
+        </w:rPr>
+      </w:pPr>
+      <w:r>
+        <w:rPr>
+          <w:rFonts w:ascii="Times New Roman" w:eastAsia="Times New Roman" w:hAnsi="Times New Roman" w:cs="Times New Roman"/>
+          <w:sz w:val="24"/>
+          <w:szCs w:val="24"/>
+        </w:rPr>
+        <w:t>CREATE PR</w:t>
+      </w:r>
+      <w:r>
+        <w:rPr>
+          <w:rFonts w:ascii="Times New Roman" w:eastAsia="Times New Roman" w:hAnsi="Times New Roman" w:cs="Times New Roman"/>
+          <w:sz w:val="24"/>
+          <w:szCs w:val="24"/>
+        </w:rPr>
+        <w:t>OCEDURE StoredProcedure</w:t>
+      </w:r>
+      <w:r>
+        <w:rPr>
+          <w:rFonts w:ascii="Times New Roman" w:eastAsia="Times New Roman" w:hAnsi="Times New Roman" w:cs="Times New Roman"/>
+          <w:sz w:val="24"/>
+          <w:szCs w:val="24"/>
+        </w:rPr>
+        <w:t>Name</w:t>
+      </w:r>
+    </w:p>
+    <w:p>
+      <w:pPr>
+        <w:rPr>
+          <w:rFonts w:ascii="Times New Roman" w:eastAsia="Times New Roman" w:hAnsi="Times New Roman" w:cs="Times New Roman"/>
+          <w:sz w:val="24"/>
+          <w:szCs w:val="24"/>
+        </w:rPr>
+      </w:pPr>
+      <w:r>
+        <w:rPr>
+          <w:rFonts w:ascii="Times New Roman" w:eastAsia="Times New Roman" w:hAnsi="Times New Roman" w:cs="Times New Roman"/>
+          <w:sz w:val="24"/>
+          <w:szCs w:val="24"/>
+        </w:rPr>
+        <w:t>@param1 int,</w:t>
+      </w:r>
+    </w:p>
+    <w:p>
+      <w:pPr>
+        <w:rPr>
+          <w:rFonts w:ascii="Times New Roman" w:eastAsia="Times New Roman" w:hAnsi="Times New Roman" w:cs="Times New Roman"/>
+          <w:sz w:val="24"/>
+          <w:szCs w:val="24"/>
+        </w:rPr>
+      </w:pPr>
+      <w:r>
+        <w:rPr>
+          <w:rFonts w:ascii="Times New Roman" w:eastAsia="Times New Roman" w:hAnsi="Times New Roman" w:cs="Times New Roman"/>
+          <w:sz w:val="24"/>
+          <w:szCs w:val="24"/>
+        </w:rPr>
+        <w:t>@param2 int OUTPUT,</w:t>
+      </w:r>
+    </w:p>
+    <w:p>
+      <w:pPr>
+        <w:rPr>
+          <w:rFonts w:ascii="Times New Roman" w:eastAsia="Times New Roman" w:hAnsi="Times New Roman" w:cs="Times New Roman"/>
+          <w:sz w:val="24"/>
+          <w:szCs w:val="24"/>
+        </w:rPr>
+      </w:pPr>
+      <w:r>
+        <w:rPr>
+          <w:rFonts w:ascii="Times New Roman" w:eastAsia="Times New Roman" w:hAnsi="Times New Roman" w:cs="Times New Roman"/>
+          <w:sz w:val="24"/>
+          <w:szCs w:val="24"/>
+        </w:rPr>
+        <w:t>@param3 varchar(50) INOUT</w:t>
+      </w:r>
+    </w:p>
+    <w:p>
+      <w:pPr>
+        <w:rPr>
+          <w:rFonts w:ascii="Times New Roman" w:eastAsia="Times New Roman" w:hAnsi="Times New Roman" w:cs="Times New Roman"/>
+          <w:sz w:val="24"/>
+          <w:szCs w:val="24"/>
+        </w:rPr>
+      </w:pPr>
+      <w:r>
+        <w:rPr>
+          <w:rFonts w:ascii="Times New Roman" w:eastAsia="Times New Roman" w:hAnsi="Times New Roman" w:cs="Times New Roman"/>
+          <w:sz w:val="24"/>
+          <w:szCs w:val="24"/>
+        </w:rPr>
+        <w:t>AS</w:t>
+      </w:r>
+    </w:p>
+    <w:p>
+      <w:pPr>
+        <w:rPr>
+          <w:rFonts w:ascii="Times New Roman" w:eastAsia="Times New Roman" w:hAnsi="Times New Roman" w:cs="Times New Roman"/>
+          <w:sz w:val="24"/>
+          <w:szCs w:val="24"/>
+        </w:rPr>
+      </w:pPr>
+      <w:r>
+        <w:rPr>
+          <w:rFonts w:ascii="Times New Roman" w:eastAsia="Times New Roman" w:hAnsi="Times New Roman" w:cs="Times New Roman"/>
+          <w:sz w:val="24"/>
+          <w:szCs w:val="24"/>
+        </w:rPr>
+        <w:t>BEGIN</w:t>
+      </w:r>
+    </w:p>
+    <w:p>
+      <w:pPr>
+        <w:rPr>
+          <w:rFonts w:ascii="Times New Roman" w:eastAsia="Times New Roman" w:hAnsi="Times New Roman" w:cs="Times New Roman"/>
+          <w:sz w:val="24"/>
+          <w:szCs w:val="24"/>
+        </w:rPr>
+      </w:pPr>
+      <w:r>
+        <w:rPr>
+          <w:rFonts w:ascii="Times New Roman" w:eastAsia="Times New Roman" w:hAnsi="Times New Roman" w:cs="Times New Roman"/>
+          <w:sz w:val="24"/>
+          <w:szCs w:val="24"/>
+        </w:rPr>
+        <w:t>Sql statements</w:t>
+      </w:r>
+    </w:p>
+    <w:p>
+      <w:pPr>
+        <w:rPr>
+          <w:rFonts w:ascii="Times New Roman" w:eastAsia="Times New Roman" w:hAnsi="Times New Roman" w:cs="Times New Roman"/>
+          <w:sz w:val="24"/>
+          <w:szCs w:val="24"/>
+        </w:rPr>
+      </w:pPr>
+      <w:r>
+        <w:rPr>
+          <w:rFonts w:ascii="Times New Roman" w:eastAsia="Times New Roman" w:hAnsi="Times New Roman" w:cs="Times New Roman"/>
+          <w:sz w:val="24"/>
+          <w:szCs w:val="24"/>
+        </w:rPr>
+        <w:t>END</w:t>
+      </w:r>
+    </w:p>
+    <w:p>
+      <w:pPr>
+        <w:rPr>
+          <w:rFonts w:ascii="Times New Roman" w:eastAsia="Times New Roman" w:hAnsi="Times New Roman" w:cs="Times New Roman"/>
+          <w:sz w:val="24"/>
+          <w:szCs w:val="24"/>
+        </w:rPr>
+      </w:pPr>
+    </w:p>
+    <w:p>
+      <w:pPr>
         <w:rPr>
           <w:rFonts w:ascii="Times New Roman" w:eastAsia="Times New Roman" w:hAnsi="Times New Roman" w:cs="Times New Roman"/>
           <w:b/>
           <w:sz w:val="24"/>
           <w:szCs w:val="24"/>
         </w:rPr>
+      </w:pPr>
+      <w:r>
+        <w:rPr>
+          <w:rFonts w:ascii="Times New Roman" w:eastAsia="Times New Roman" w:hAnsi="Times New Roman" w:cs="Times New Roman"/>
+          <w:b/>
+          <w:sz w:val="24"/>
+          <w:szCs w:val="24"/>
+        </w:rPr>
+        <w:t>16. What are</w:t>
+      </w:r>
+      <w:r>
+        <w:rPr>
+          <w:rFonts w:ascii="Times New Roman" w:eastAsia="Times New Roman" w:hAnsi="Times New Roman" w:cs="Times New Roman"/>
+          <w:b/>
+          <w:sz w:val="24"/>
+          <w:szCs w:val="24"/>
+        </w:rPr>
+        <w:t xml:space="preserve"> user defined functions</w:t>
+      </w:r>
+      <w:r>
+        <w:rPr>
+          <w:rFonts w:ascii="Times New Roman" w:eastAsia="Times New Roman" w:hAnsi="Times New Roman" w:cs="Times New Roman"/>
+          <w:b/>
+          <w:sz w:val="24"/>
+          <w:szCs w:val="24"/>
+        </w:rPr>
+        <w:t>?</w:t>
+      </w:r>
+    </w:p>
+    <w:p>
+      <w:pPr>
+        <w:pStyle w:val="ListParagraph"/>
+        <w:numPr>
+          <w:ilvl w:val="0"/>
+          <w:numId w:val="7"/>
+        </w:numPr>
+        <w:rPr>
+          <w:rFonts w:ascii="Times New Roman" w:eastAsia="Times New Roman" w:hAnsi="Times New Roman" w:cs="Times New Roman"/>
+          <w:sz w:val="24"/>
+          <w:szCs w:val="24"/>
+        </w:rPr>
+      </w:pPr>
+      <w:r>
+        <w:rPr>
+          <w:rFonts w:ascii="Times New Roman" w:eastAsia="Times New Roman" w:hAnsi="Times New Roman" w:cs="Times New Roman"/>
+          <w:sz w:val="24"/>
+          <w:szCs w:val="24"/>
+        </w:rPr>
+        <w:t>Like functions in programming languages, SQL Server User Defined Functions are routines that accept parameters, perform an action such as a complex calculation, and returns the result of that action as a value. The return value can either be a single scalar value or a result set.</w:t>
+      </w:r>
+    </w:p>
+    <w:p>
+      <w:pPr>
+        <w:pStyle w:val="ListParagraph"/>
+        <w:numPr>
+          <w:ilvl w:val="0"/>
+          <w:numId w:val="7"/>
+        </w:numPr>
+        <w:rPr>
+          <w:rFonts w:ascii="Times New Roman" w:eastAsia="Times New Roman" w:hAnsi="Times New Roman" w:cs="Times New Roman"/>
+          <w:sz w:val="24"/>
+          <w:szCs w:val="24"/>
+        </w:rPr>
+      </w:pPr>
+      <w:r>
+        <w:rPr>
+          <w:rFonts w:ascii="Times New Roman" w:eastAsia="Times New Roman" w:hAnsi="Times New Roman" w:cs="Times New Roman"/>
+          <w:sz w:val="24"/>
+          <w:szCs w:val="24"/>
+        </w:rPr>
+        <w:t>Functions in programming languages are subroutines used to encapsulate frequently performed logic. Any code that must perform the logic incorporated in a function can call the function r</w:t>
+      </w:r>
+      <w:r>
+        <w:rPr>
+          <w:rFonts w:ascii="Times New Roman" w:eastAsia="Times New Roman" w:hAnsi="Times New Roman" w:cs="Times New Roman"/>
+          <w:sz w:val="24"/>
+          <w:szCs w:val="24"/>
+        </w:rPr>
+        <w:t xml:space="preserve">ather than having to repeat all </w:t>
+      </w:r>
+      <w:r>
+        <w:rPr>
+          <w:rFonts w:ascii="Times New Roman" w:eastAsia="Times New Roman" w:hAnsi="Times New Roman" w:cs="Times New Roman"/>
+          <w:sz w:val="24"/>
+          <w:szCs w:val="24"/>
+        </w:rPr>
+        <w:t>of the function logic.</w:t>
+      </w:r>
+    </w:p>
+    <w:p>
+      <w:pPr>
+        <w:rPr>
+          <w:rFonts w:ascii="Times New Roman" w:eastAsia="Times New Roman" w:hAnsi="Times New Roman" w:cs="Times New Roman"/>
+          <w:b/>
+          <w:sz w:val="24"/>
+          <w:szCs w:val="24"/>
+        </w:rPr>
+      </w:pPr>
+      <w:r>
+        <w:rPr>
+          <w:rFonts w:ascii="Times New Roman" w:eastAsia="Times New Roman" w:hAnsi="Times New Roman" w:cs="Times New Roman"/>
+          <w:b/>
+          <w:sz w:val="24"/>
+          <w:szCs w:val="24"/>
+        </w:rPr>
+        <w:t>Syntax:</w:t>
+      </w:r>
+    </w:p>
+    <w:p>
+      <w:pPr>
+        <w:rPr>
+          <w:rFonts w:ascii="Times New Roman" w:eastAsia="Times New Roman" w:hAnsi="Times New Roman" w:cs="Times New Roman"/>
+          <w:sz w:val="24"/>
+          <w:szCs w:val="24"/>
+        </w:rPr>
+      </w:pPr>
+      <w:r>
+        <w:rPr>
+          <w:rFonts w:ascii="Times New Roman" w:eastAsia="Times New Roman" w:hAnsi="Times New Roman" w:cs="Times New Roman"/>
+          <w:sz w:val="24"/>
+          <w:szCs w:val="24"/>
+        </w:rPr>
+        <w:t>CREATE FUNCTION FunName (</w:t>
+      </w:r>
+    </w:p>
+    <w:p>
+      <w:pPr>
+        <w:rPr>
+          <w:rFonts w:ascii="Times New Roman" w:eastAsia="Times New Roman" w:hAnsi="Times New Roman" w:cs="Times New Roman"/>
+          <w:sz w:val="24"/>
+          <w:szCs w:val="24"/>
+        </w:rPr>
+      </w:pPr>
+      <w:r>
+        <w:rPr>
+          <w:rFonts w:ascii="Times New Roman" w:eastAsia="Times New Roman" w:hAnsi="Times New Roman" w:cs="Times New Roman"/>
+          <w:sz w:val="24"/>
+          <w:szCs w:val="24"/>
+        </w:rPr>
+        <w:t>@param1  int,</w:t>
+      </w:r>
+    </w:p>
+    <w:p>
+      <w:pPr>
+        <w:rPr>
+          <w:rFonts w:ascii="Times New Roman" w:eastAsia="Times New Roman" w:hAnsi="Times New Roman" w:cs="Times New Roman"/>
+          <w:sz w:val="24"/>
+          <w:szCs w:val="24"/>
+        </w:rPr>
+      </w:pPr>
+      <w:r>
+        <w:rPr>
+          <w:rFonts w:ascii="Times New Roman" w:eastAsia="Times New Roman" w:hAnsi="Times New Roman" w:cs="Times New Roman"/>
+          <w:sz w:val="24"/>
+          <w:szCs w:val="24"/>
+        </w:rPr>
+        <w:t>@param2  varchar(50),</w:t>
+      </w:r>
+    </w:p>
+    <w:p>
+      <w:pPr>
+        <w:rPr>
+          <w:rFonts w:ascii="Times New Roman" w:eastAsia="Times New Roman" w:hAnsi="Times New Roman" w:cs="Times New Roman"/>
+          <w:sz w:val="24"/>
+          <w:szCs w:val="24"/>
+        </w:rPr>
+      </w:pPr>
+      <w:r>
+        <w:rPr>
+          <w:rFonts w:ascii="Times New Roman" w:eastAsia="Times New Roman" w:hAnsi="Times New Roman" w:cs="Times New Roman"/>
+          <w:sz w:val="24"/>
+          <w:szCs w:val="24"/>
+        </w:rPr>
+        <w:t>)</w:t>
+      </w:r>
+    </w:p>
+    <w:p>
+      <w:pPr>
+        <w:rPr>
+          <w:rFonts w:ascii="Times New Roman" w:eastAsia="Times New Roman" w:hAnsi="Times New Roman" w:cs="Times New Roman"/>
+          <w:sz w:val="24"/>
+          <w:szCs w:val="24"/>
+        </w:rPr>
+      </w:pPr>
+      <w:r>
+        <w:rPr>
+          <w:rFonts w:ascii="Times New Roman" w:eastAsia="Times New Roman" w:hAnsi="Times New Roman" w:cs="Times New Roman"/>
+          <w:sz w:val="24"/>
+          <w:szCs w:val="24"/>
+        </w:rPr>
+        <w:t>RETURNS int</w:t>
+      </w:r>
+    </w:p>
+    <w:p>
+      <w:pPr>
+        <w:rPr>
+          <w:rFonts w:ascii="Times New Roman" w:eastAsia="Times New Roman" w:hAnsi="Times New Roman" w:cs="Times New Roman"/>
+          <w:sz w:val="24"/>
+          <w:szCs w:val="24"/>
+        </w:rPr>
+      </w:pPr>
+      <w:r>
+        <w:rPr>
+          <w:rFonts w:ascii="Times New Roman" w:eastAsia="Times New Roman" w:hAnsi="Times New Roman" w:cs="Times New Roman"/>
+          <w:sz w:val="24"/>
+          <w:szCs w:val="24"/>
+        </w:rPr>
+        <w:t>AS</w:t>
+      </w:r>
+    </w:p>
+    <w:p>
+      <w:pPr>
+        <w:rPr>
+          <w:rFonts w:ascii="Times New Roman" w:eastAsia="Times New Roman" w:hAnsi="Times New Roman" w:cs="Times New Roman"/>
+          <w:sz w:val="24"/>
+          <w:szCs w:val="24"/>
+        </w:rPr>
+      </w:pPr>
+      <w:r>
+        <w:rPr>
+          <w:rFonts w:ascii="Times New Roman" w:eastAsia="Times New Roman" w:hAnsi="Times New Roman" w:cs="Times New Roman"/>
+          <w:sz w:val="24"/>
+          <w:szCs w:val="24"/>
+        </w:rPr>
+        <w:t>BEGIN</w:t>
+      </w:r>
+    </w:p>
+    <w:p>
+      <w:pPr>
+        <w:rPr>
+          <w:rFonts w:ascii="Times New Roman" w:eastAsia="Times New Roman" w:hAnsi="Times New Roman" w:cs="Times New Roman"/>
+          <w:sz w:val="24"/>
+          <w:szCs w:val="24"/>
+        </w:rPr>
+      </w:pPr>
+      <w:r>
+        <w:rPr>
+          <w:rFonts w:ascii="Times New Roman" w:eastAsia="Times New Roman" w:hAnsi="Times New Roman" w:cs="Times New Roman"/>
+          <w:sz w:val="24"/>
+          <w:szCs w:val="24"/>
+        </w:rPr>
+        <w:t>Declare @RetVal  int</w:t>
+      </w:r>
+    </w:p>
+    <w:p>
+      <w:pPr>
+        <w:rPr>
+          <w:rFonts w:ascii="Times New Roman" w:eastAsia="Times New Roman" w:hAnsi="Times New Roman" w:cs="Times New Roman"/>
+          <w:sz w:val="24"/>
+          <w:szCs w:val="24"/>
+        </w:rPr>
+      </w:pPr>
+      <w:r>
+        <w:rPr>
+          <w:rFonts w:ascii="Times New Roman" w:eastAsia="Times New Roman" w:hAnsi="Times New Roman" w:cs="Times New Roman"/>
+          <w:sz w:val="24"/>
+          <w:szCs w:val="24"/>
+        </w:rPr>
+        <w:t>Sql statements</w:t>
+      </w:r>
+    </w:p>
+    <w:p>
+      <w:pPr>
+        <w:rPr>
+          <w:rFonts w:ascii="Times New Roman" w:eastAsia="Times New Roman" w:hAnsi="Times New Roman" w:cs="Times New Roman"/>
+          <w:sz w:val="24"/>
+          <w:szCs w:val="24"/>
+        </w:rPr>
+      </w:pPr>
+      <w:r>
+        <w:rPr>
+          <w:rFonts w:ascii="Times New Roman" w:eastAsia="Times New Roman" w:hAnsi="Times New Roman" w:cs="Times New Roman"/>
+          <w:sz w:val="24"/>
+          <w:szCs w:val="24"/>
+        </w:rPr>
+        <w:t>Return @RetVal</w:t>
+      </w:r>
+    </w:p>
+    <w:p>
+      <w:pPr>
+        <w:rPr>
+          <w:rFonts w:ascii="Times New Roman" w:eastAsia="Times New Roman" w:hAnsi="Times New Roman" w:cs="Times New Roman"/>
+          <w:sz w:val="24"/>
+          <w:szCs w:val="24"/>
+        </w:rPr>
+      </w:pPr>
+      <w:r>
+        <w:rPr>
+          <w:rFonts w:ascii="Times New Roman" w:eastAsia="Times New Roman" w:hAnsi="Times New Roman" w:cs="Times New Roman"/>
+          <w:sz w:val="24"/>
+          <w:szCs w:val="24"/>
+        </w:rPr>
+        <w:t>END</w:t>
+      </w:r>
+    </w:p>
+    <w:p>
+      <w:pPr>
+        <w:rPr>
+          <w:rFonts w:ascii="Times New Roman" w:eastAsia="Times New Roman" w:hAnsi="Times New Roman" w:cs="Times New Roman"/>
+          <w:b/>
+          <w:sz w:val="24"/>
+          <w:szCs w:val="24"/>
+        </w:rPr>
+      </w:pPr>
+    </w:p>
+    <w:p>
+      <w:pPr>
+        <w:rPr>
+          <w:rFonts w:ascii="Times New Roman" w:eastAsia="Times New Roman" w:hAnsi="Times New Roman" w:cs="Times New Roman"/>
+          <w:b/>
+          <w:sz w:val="24"/>
+          <w:szCs w:val="24"/>
+        </w:rPr>
+      </w:pPr>
+    </w:p>
+    <w:p>
+      <w:pPr>
+        <w:rPr>
+          <w:rFonts w:ascii="Times New Roman" w:eastAsia="Times New Roman" w:hAnsi="Times New Roman" w:cs="Times New Roman"/>
+          <w:b/>
+          <w:sz w:val="24"/>
+          <w:szCs w:val="24"/>
+        </w:rPr>
+      </w:pPr>
+    </w:p>
+    <w:p>
+      <w:pPr>
+        <w:rPr>
+          <w:rFonts w:ascii="Times New Roman" w:eastAsia="Times New Roman" w:hAnsi="Times New Roman" w:cs="Times New Roman"/>
+          <w:b/>
+          <w:sz w:val="24"/>
+          <w:szCs w:val="24"/>
+        </w:rPr>
+      </w:pPr>
+      <w:r>
+        <w:rPr>
+          <w:rFonts w:ascii="Times New Roman" w:eastAsia="Times New Roman" w:hAnsi="Times New Roman" w:cs="Times New Roman"/>
+          <w:b/>
+          <w:sz w:val="24"/>
+          <w:szCs w:val="24"/>
+        </w:rPr>
+        <w:lastRenderedPageBreak/>
+        <w:t>Difference between StoredProcedures and User Defined Functions</w:t>
+      </w:r>
+    </w:p>
+    <w:tbl>
+      <w:tblPr>
+        <w:tblW w:w="5000" w:type="pct"/>
+        <w:tblBorders>
+          <w:top w:val="outset" w:sz="6" w:space="0" w:color="auto"/>
+          <w:left w:val="outset" w:sz="6" w:space="0" w:color="auto"/>
+          <w:bottom w:val="outset" w:sz="6" w:space="0" w:color="auto"/>
+          <w:right w:val="outset" w:sz="6" w:space="0" w:color="auto"/>
+        </w:tblBorders>
+        <w:shd w:val="clear" w:color="auto" w:fill="FFFFFF"/>
+        <w:tblCellMar>
+          <w:top w:w="15" w:type="dxa"/>
+          <w:left w:w="15" w:type="dxa"/>
+          <w:bottom w:w="15" w:type="dxa"/>
+          <w:right w:w="15" w:type="dxa"/>
+        </w:tblCellMar>
+        <w:tblLook w:val="04A0" w:firstRow="1" w:lastRow="0" w:firstColumn="1" w:lastColumn="0" w:noHBand="0" w:noVBand="1"/>
+      </w:tblPr>
+      <w:tblGrid>
+        <w:gridCol w:w="611"/>
+        <w:gridCol w:w="3070"/>
+        <w:gridCol w:w="5709"/>
+      </w:tblGrid>
+      <w:tr>
+        <w:trPr>
+          <w:trHeight w:val="396"/>
+        </w:trPr>
+        <w:tc>
+          <w:tcPr>
+            <w:tcW w:w="0" w:type="auto"/>
+            <w:tcBorders>
+              <w:top w:val="outset" w:sz="6" w:space="0" w:color="auto"/>
+              <w:left w:val="outset" w:sz="6" w:space="0" w:color="auto"/>
+              <w:bottom w:val="outset" w:sz="6" w:space="0" w:color="auto"/>
+              <w:right w:val="outset" w:sz="6" w:space="0" w:color="auto"/>
+            </w:tcBorders>
+            <w:shd w:val="clear" w:color="auto" w:fill="0270BF"/>
+            <w:vAlign w:val="center"/>
+            <w:hideMark/>
+          </w:tcPr>
+          <w:p>
+            <w:pPr>
+              <w:spacing w:line="240" w:lineRule="auto"/>
+              <w:rPr>
+                <w:rFonts w:ascii="Calibri" w:eastAsia="Times New Roman" w:hAnsi="Calibri" w:cs="Calibri"/>
+                <w:color w:val="333333"/>
+                <w:sz w:val="23"/>
+                <w:szCs w:val="23"/>
+              </w:rPr>
+            </w:pPr>
+            <w:r>
+              <w:rPr>
+                <w:rFonts w:ascii="Segoe UI" w:eastAsia="Times New Roman" w:hAnsi="Segoe UI" w:cs="Segoe UI"/>
+                <w:b/>
+                <w:bCs/>
+                <w:color w:val="FFFFFF"/>
+                <w:sz w:val="20"/>
+                <w:szCs w:val="20"/>
+              </w:rPr>
+              <w:t>Sr.No.</w:t>
+            </w:r>
+          </w:p>
+        </w:tc>
+        <w:tc>
+          <w:tcPr>
+            <w:tcW w:w="0" w:type="auto"/>
+            <w:tcBorders>
+              <w:top w:val="outset" w:sz="6" w:space="0" w:color="auto"/>
+              <w:left w:val="outset" w:sz="6" w:space="0" w:color="auto"/>
+              <w:bottom w:val="outset" w:sz="6" w:space="0" w:color="auto"/>
+              <w:right w:val="outset" w:sz="6" w:space="0" w:color="auto"/>
+            </w:tcBorders>
+            <w:shd w:val="clear" w:color="auto" w:fill="0270BF"/>
+            <w:vAlign w:val="center"/>
+            <w:hideMark/>
+          </w:tcPr>
+          <w:p>
+            <w:pPr>
+              <w:spacing w:line="240" w:lineRule="auto"/>
+              <w:rPr>
+                <w:rFonts w:ascii="Calibri" w:eastAsia="Times New Roman" w:hAnsi="Calibri" w:cs="Calibri"/>
+                <w:color w:val="333333"/>
+                <w:sz w:val="23"/>
+                <w:szCs w:val="23"/>
+              </w:rPr>
+            </w:pPr>
+            <w:r>
+              <w:rPr>
+                <w:rFonts w:ascii="Segoe UI" w:eastAsia="Times New Roman" w:hAnsi="Segoe UI" w:cs="Segoe UI"/>
+                <w:b/>
+                <w:bCs/>
+                <w:color w:val="FFFFFF"/>
+                <w:sz w:val="20"/>
+                <w:szCs w:val="20"/>
+              </w:rPr>
+              <w:t>User Defined Function</w:t>
+            </w:r>
+          </w:p>
+        </w:tc>
+        <w:tc>
+          <w:tcPr>
+            <w:tcW w:w="0" w:type="auto"/>
+            <w:tcBorders>
+              <w:top w:val="outset" w:sz="6" w:space="0" w:color="auto"/>
+              <w:left w:val="outset" w:sz="6" w:space="0" w:color="auto"/>
+              <w:bottom w:val="outset" w:sz="6" w:space="0" w:color="auto"/>
+              <w:right w:val="outset" w:sz="6" w:space="0" w:color="auto"/>
+            </w:tcBorders>
+            <w:shd w:val="clear" w:color="auto" w:fill="0270BF"/>
+            <w:vAlign w:val="center"/>
+            <w:hideMark/>
+          </w:tcPr>
+          <w:p>
+            <w:pPr>
+              <w:spacing w:line="240" w:lineRule="auto"/>
+              <w:rPr>
+                <w:rFonts w:ascii="Calibri" w:eastAsia="Times New Roman" w:hAnsi="Calibri" w:cs="Calibri"/>
+                <w:color w:val="333333"/>
+                <w:sz w:val="23"/>
+                <w:szCs w:val="23"/>
+              </w:rPr>
+            </w:pPr>
+            <w:r>
+              <w:rPr>
+                <w:rFonts w:ascii="Segoe UI" w:eastAsia="Times New Roman" w:hAnsi="Segoe UI" w:cs="Segoe UI"/>
+                <w:b/>
+                <w:bCs/>
+                <w:color w:val="FFFFFF"/>
+                <w:sz w:val="20"/>
+                <w:szCs w:val="20"/>
+              </w:rPr>
+              <w:t>Stored Procedure</w:t>
+            </w:r>
+          </w:p>
+        </w:tc>
+      </w:tr>
+      <w:tr>
+        <w:trPr>
+          <w:trHeight w:val="360"/>
+        </w:trPr>
+        <w:tc>
+          <w:tcPr>
+            <w:tcW w:w="0" w:type="auto"/>
+            <w:tcBorders>
+              <w:top w:val="outset" w:sz="6" w:space="0" w:color="auto"/>
+              <w:left w:val="outset" w:sz="6" w:space="0" w:color="auto"/>
+              <w:bottom w:val="outset" w:sz="6" w:space="0" w:color="auto"/>
+              <w:right w:val="outset" w:sz="6" w:space="0" w:color="auto"/>
+            </w:tcBorders>
+            <w:shd w:val="clear" w:color="auto" w:fill="FFFFFF"/>
+            <w:vAlign w:val="center"/>
+            <w:hideMark/>
+          </w:tcPr>
+          <w:p>
+            <w:pPr>
+              <w:spacing w:line="240" w:lineRule="auto"/>
+              <w:rPr>
+                <w:rFonts w:ascii="Calibri" w:eastAsia="Times New Roman" w:hAnsi="Calibri" w:cs="Calibri"/>
+                <w:color w:val="333333"/>
+                <w:sz w:val="23"/>
+                <w:szCs w:val="23"/>
+              </w:rPr>
+            </w:pPr>
+            <w:r>
+              <w:rPr>
+                <w:rFonts w:ascii="Segoe UI" w:eastAsia="Times New Roman" w:hAnsi="Segoe UI" w:cs="Segoe UI"/>
+                <w:color w:val="333333"/>
+                <w:sz w:val="20"/>
+                <w:szCs w:val="20"/>
+              </w:rPr>
+              <w:t>1</w:t>
+            </w:r>
+          </w:p>
+        </w:tc>
+        <w:tc>
+          <w:tcPr>
+            <w:tcW w:w="0" w:type="auto"/>
+            <w:tcBorders>
+              <w:top w:val="outset" w:sz="6" w:space="0" w:color="auto"/>
+              <w:left w:val="outset" w:sz="6" w:space="0" w:color="auto"/>
+              <w:bottom w:val="outset" w:sz="6" w:space="0" w:color="auto"/>
+              <w:right w:val="outset" w:sz="6" w:space="0" w:color="auto"/>
+            </w:tcBorders>
+            <w:shd w:val="clear" w:color="auto" w:fill="FFFFFF"/>
+            <w:vAlign w:val="center"/>
+            <w:hideMark/>
+          </w:tcPr>
+          <w:p>
+            <w:pPr>
+              <w:spacing w:line="240" w:lineRule="auto"/>
+              <w:rPr>
+                <w:rFonts w:ascii="Calibri" w:eastAsia="Times New Roman" w:hAnsi="Calibri" w:cs="Calibri"/>
+                <w:color w:val="333333"/>
+                <w:sz w:val="23"/>
+                <w:szCs w:val="23"/>
+              </w:rPr>
+            </w:pPr>
+            <w:r>
+              <w:rPr>
+                <w:rFonts w:ascii="Calibri" w:eastAsia="Times New Roman" w:hAnsi="Calibri" w:cs="Calibri"/>
+                <w:color w:val="333333"/>
+                <w:sz w:val="23"/>
+                <w:szCs w:val="23"/>
+              </w:rPr>
+              <w:t> Function must return a value.</w:t>
+            </w:r>
+          </w:p>
+        </w:tc>
+        <w:tc>
+          <w:tcPr>
+            <w:tcW w:w="0" w:type="auto"/>
+            <w:tcBorders>
+              <w:top w:val="outset" w:sz="6" w:space="0" w:color="auto"/>
+              <w:left w:val="outset" w:sz="6" w:space="0" w:color="auto"/>
+              <w:bottom w:val="outset" w:sz="6" w:space="0" w:color="auto"/>
+              <w:right w:val="outset" w:sz="6" w:space="0" w:color="auto"/>
+            </w:tcBorders>
+            <w:shd w:val="clear" w:color="auto" w:fill="FFFFFF"/>
+            <w:vAlign w:val="center"/>
+            <w:hideMark/>
+          </w:tcPr>
+          <w:p>
+            <w:pPr>
+              <w:spacing w:line="240" w:lineRule="auto"/>
+              <w:rPr>
+                <w:rFonts w:ascii="Calibri" w:eastAsia="Times New Roman" w:hAnsi="Calibri" w:cs="Calibri"/>
+                <w:color w:val="333333"/>
+                <w:sz w:val="23"/>
+                <w:szCs w:val="23"/>
+              </w:rPr>
+            </w:pPr>
+            <w:r>
+              <w:rPr>
+                <w:rFonts w:ascii="Calibri" w:eastAsia="Times New Roman" w:hAnsi="Calibri" w:cs="Calibri"/>
+                <w:color w:val="333333"/>
+                <w:sz w:val="23"/>
+                <w:szCs w:val="23"/>
+              </w:rPr>
+              <w:t>Stored Procedure may or not return values.</w:t>
+            </w:r>
+          </w:p>
+        </w:tc>
+      </w:tr>
+      <w:tr>
+        <w:trPr>
+          <w:trHeight w:val="360"/>
+        </w:trPr>
+        <w:tc>
+          <w:tcPr>
+            <w:tcW w:w="0" w:type="auto"/>
+            <w:tcBorders>
+              <w:top w:val="outset" w:sz="6" w:space="0" w:color="auto"/>
+              <w:left w:val="outset" w:sz="6" w:space="0" w:color="auto"/>
+              <w:bottom w:val="outset" w:sz="6" w:space="0" w:color="auto"/>
+              <w:right w:val="outset" w:sz="6" w:space="0" w:color="auto"/>
+            </w:tcBorders>
+            <w:shd w:val="clear" w:color="auto" w:fill="FFFFFF"/>
+            <w:vAlign w:val="center"/>
+            <w:hideMark/>
+          </w:tcPr>
+          <w:p>
+            <w:pPr>
+              <w:spacing w:line="240" w:lineRule="auto"/>
+              <w:rPr>
+                <w:rFonts w:ascii="Calibri" w:eastAsia="Times New Roman" w:hAnsi="Calibri" w:cs="Calibri"/>
+                <w:color w:val="333333"/>
+                <w:sz w:val="23"/>
+                <w:szCs w:val="23"/>
+              </w:rPr>
+            </w:pPr>
+            <w:r>
+              <w:rPr>
+                <w:rFonts w:ascii="Segoe UI" w:eastAsia="Times New Roman" w:hAnsi="Segoe UI" w:cs="Segoe UI"/>
+                <w:color w:val="333333"/>
+                <w:sz w:val="20"/>
+                <w:szCs w:val="20"/>
+              </w:rPr>
+              <w:t>2</w:t>
+            </w:r>
+          </w:p>
+        </w:tc>
+        <w:tc>
+          <w:tcPr>
+            <w:tcW w:w="0" w:type="auto"/>
+            <w:tcBorders>
+              <w:top w:val="outset" w:sz="6" w:space="0" w:color="auto"/>
+              <w:left w:val="outset" w:sz="6" w:space="0" w:color="auto"/>
+              <w:bottom w:val="outset" w:sz="6" w:space="0" w:color="auto"/>
+              <w:right w:val="outset" w:sz="6" w:space="0" w:color="auto"/>
+            </w:tcBorders>
+            <w:shd w:val="clear" w:color="auto" w:fill="FFFFFF"/>
+            <w:vAlign w:val="center"/>
+            <w:hideMark/>
+          </w:tcPr>
+          <w:p>
+            <w:pPr>
+              <w:spacing w:line="240" w:lineRule="auto"/>
+              <w:rPr>
+                <w:rFonts w:ascii="Calibri" w:eastAsia="Times New Roman" w:hAnsi="Calibri" w:cs="Calibri"/>
+                <w:color w:val="333333"/>
+                <w:sz w:val="23"/>
+                <w:szCs w:val="23"/>
+              </w:rPr>
+            </w:pPr>
+            <w:r>
+              <w:rPr>
+                <w:rFonts w:ascii="Calibri" w:eastAsia="Times New Roman" w:hAnsi="Calibri" w:cs="Calibri"/>
+                <w:color w:val="333333"/>
+                <w:sz w:val="23"/>
+                <w:szCs w:val="23"/>
+              </w:rPr>
+              <w:t>Will allow only Select statements, it will not allow us to use DML statements.</w:t>
+            </w:r>
+          </w:p>
+        </w:tc>
+        <w:tc>
+          <w:tcPr>
+            <w:tcW w:w="0" w:type="auto"/>
+            <w:tcBorders>
+              <w:top w:val="outset" w:sz="6" w:space="0" w:color="auto"/>
+              <w:left w:val="outset" w:sz="6" w:space="0" w:color="auto"/>
+              <w:bottom w:val="outset" w:sz="6" w:space="0" w:color="auto"/>
+              <w:right w:val="outset" w:sz="6" w:space="0" w:color="auto"/>
+            </w:tcBorders>
+            <w:shd w:val="clear" w:color="auto" w:fill="FFFFFF"/>
+            <w:vAlign w:val="center"/>
+            <w:hideMark/>
+          </w:tcPr>
+          <w:p>
+            <w:pPr>
+              <w:spacing w:line="240" w:lineRule="auto"/>
+              <w:rPr>
+                <w:rFonts w:ascii="Calibri" w:eastAsia="Times New Roman" w:hAnsi="Calibri" w:cs="Calibri"/>
+                <w:color w:val="333333"/>
+                <w:sz w:val="23"/>
+                <w:szCs w:val="23"/>
+              </w:rPr>
+            </w:pPr>
+            <w:r>
+              <w:rPr>
+                <w:rFonts w:ascii="Calibri" w:eastAsia="Times New Roman" w:hAnsi="Calibri" w:cs="Calibri"/>
+                <w:color w:val="333333"/>
+                <w:sz w:val="23"/>
+                <w:szCs w:val="23"/>
+              </w:rPr>
+              <w:t>Can have select statements as well as DML statements such as insert, update, delete and so on</w:t>
+            </w:r>
+          </w:p>
+        </w:tc>
+      </w:tr>
+      <w:tr>
+        <w:trPr>
+          <w:trHeight w:val="360"/>
+        </w:trPr>
+        <w:tc>
+          <w:tcPr>
+            <w:tcW w:w="0" w:type="auto"/>
+            <w:tcBorders>
+              <w:top w:val="outset" w:sz="6" w:space="0" w:color="auto"/>
+              <w:left w:val="outset" w:sz="6" w:space="0" w:color="auto"/>
+              <w:bottom w:val="outset" w:sz="6" w:space="0" w:color="auto"/>
+              <w:right w:val="outset" w:sz="6" w:space="0" w:color="auto"/>
+            </w:tcBorders>
+            <w:shd w:val="clear" w:color="auto" w:fill="FFFFFF"/>
+            <w:vAlign w:val="center"/>
+            <w:hideMark/>
+          </w:tcPr>
+          <w:p>
+            <w:pPr>
+              <w:spacing w:line="240" w:lineRule="auto"/>
+              <w:rPr>
+                <w:rFonts w:ascii="Calibri" w:eastAsia="Times New Roman" w:hAnsi="Calibri" w:cs="Calibri"/>
+                <w:color w:val="333333"/>
+                <w:sz w:val="23"/>
+                <w:szCs w:val="23"/>
+              </w:rPr>
+            </w:pPr>
+            <w:r>
+              <w:rPr>
+                <w:rFonts w:ascii="Segoe UI" w:eastAsia="Times New Roman" w:hAnsi="Segoe UI" w:cs="Segoe UI"/>
+                <w:color w:val="333333"/>
+                <w:sz w:val="20"/>
+                <w:szCs w:val="20"/>
+              </w:rPr>
+              <w:t>3</w:t>
+            </w:r>
+          </w:p>
+        </w:tc>
+        <w:tc>
+          <w:tcPr>
+            <w:tcW w:w="0" w:type="auto"/>
+            <w:tcBorders>
+              <w:top w:val="outset" w:sz="6" w:space="0" w:color="auto"/>
+              <w:left w:val="outset" w:sz="6" w:space="0" w:color="auto"/>
+              <w:bottom w:val="outset" w:sz="6" w:space="0" w:color="auto"/>
+              <w:right w:val="outset" w:sz="6" w:space="0" w:color="auto"/>
+            </w:tcBorders>
+            <w:shd w:val="clear" w:color="auto" w:fill="FFFFFF"/>
+            <w:vAlign w:val="center"/>
+            <w:hideMark/>
+          </w:tcPr>
+          <w:p>
+            <w:pPr>
+              <w:spacing w:line="240" w:lineRule="auto"/>
+              <w:rPr>
+                <w:rFonts w:ascii="Calibri" w:eastAsia="Times New Roman" w:hAnsi="Calibri" w:cs="Calibri"/>
+                <w:color w:val="333333"/>
+                <w:sz w:val="23"/>
+                <w:szCs w:val="23"/>
+              </w:rPr>
+            </w:pPr>
+            <w:r>
+              <w:rPr>
+                <w:rFonts w:ascii="Calibri" w:eastAsia="Times New Roman" w:hAnsi="Calibri" w:cs="Calibri"/>
+                <w:color w:val="333333"/>
+                <w:sz w:val="23"/>
+                <w:szCs w:val="23"/>
+              </w:rPr>
+              <w:t> It will allow only input parameters, doesn't support output parameters.</w:t>
+            </w:r>
+          </w:p>
+        </w:tc>
+        <w:tc>
+          <w:tcPr>
+            <w:tcW w:w="0" w:type="auto"/>
+            <w:tcBorders>
+              <w:top w:val="outset" w:sz="6" w:space="0" w:color="auto"/>
+              <w:left w:val="outset" w:sz="6" w:space="0" w:color="auto"/>
+              <w:bottom w:val="outset" w:sz="6" w:space="0" w:color="auto"/>
+              <w:right w:val="outset" w:sz="6" w:space="0" w:color="auto"/>
+            </w:tcBorders>
+            <w:shd w:val="clear" w:color="auto" w:fill="FFFFFF"/>
+            <w:vAlign w:val="center"/>
+            <w:hideMark/>
+          </w:tcPr>
+          <w:p>
+            <w:pPr>
+              <w:spacing w:line="240" w:lineRule="auto"/>
+              <w:rPr>
+                <w:rFonts w:ascii="Calibri" w:eastAsia="Times New Roman" w:hAnsi="Calibri" w:cs="Calibri"/>
+                <w:color w:val="333333"/>
+                <w:sz w:val="23"/>
+                <w:szCs w:val="23"/>
+              </w:rPr>
+            </w:pPr>
+            <w:r>
+              <w:rPr>
+                <w:rFonts w:ascii="Calibri" w:eastAsia="Times New Roman" w:hAnsi="Calibri" w:cs="Calibri"/>
+                <w:color w:val="333333"/>
+                <w:sz w:val="23"/>
+                <w:szCs w:val="23"/>
+              </w:rPr>
+              <w:t>It can have both input and output parameters.</w:t>
+            </w:r>
+          </w:p>
+        </w:tc>
+      </w:tr>
+      <w:tr>
+        <w:trPr>
+          <w:trHeight w:val="360"/>
+        </w:trPr>
+        <w:tc>
+          <w:tcPr>
+            <w:tcW w:w="0" w:type="auto"/>
+            <w:tcBorders>
+              <w:top w:val="outset" w:sz="6" w:space="0" w:color="auto"/>
+              <w:left w:val="outset" w:sz="6" w:space="0" w:color="auto"/>
+              <w:bottom w:val="outset" w:sz="6" w:space="0" w:color="auto"/>
+              <w:right w:val="outset" w:sz="6" w:space="0" w:color="auto"/>
+            </w:tcBorders>
+            <w:shd w:val="clear" w:color="auto" w:fill="FFFFFF"/>
+            <w:vAlign w:val="center"/>
+            <w:hideMark/>
+          </w:tcPr>
+          <w:p>
+            <w:pPr>
+              <w:spacing w:line="240" w:lineRule="auto"/>
+              <w:rPr>
+                <w:rFonts w:ascii="Calibri" w:eastAsia="Times New Roman" w:hAnsi="Calibri" w:cs="Calibri"/>
+                <w:color w:val="333333"/>
+                <w:sz w:val="23"/>
+                <w:szCs w:val="23"/>
+              </w:rPr>
+            </w:pPr>
+            <w:r>
+              <w:rPr>
+                <w:rFonts w:ascii="Segoe UI" w:eastAsia="Times New Roman" w:hAnsi="Segoe UI" w:cs="Segoe UI"/>
+                <w:color w:val="333333"/>
+                <w:sz w:val="20"/>
+                <w:szCs w:val="20"/>
+              </w:rPr>
+              <w:t>4</w:t>
+            </w:r>
+          </w:p>
+        </w:tc>
+        <w:tc>
+          <w:tcPr>
+            <w:tcW w:w="0" w:type="auto"/>
+            <w:tcBorders>
+              <w:top w:val="outset" w:sz="6" w:space="0" w:color="auto"/>
+              <w:left w:val="outset" w:sz="6" w:space="0" w:color="auto"/>
+              <w:bottom w:val="outset" w:sz="6" w:space="0" w:color="auto"/>
+              <w:right w:val="outset" w:sz="6" w:space="0" w:color="auto"/>
+            </w:tcBorders>
+            <w:shd w:val="clear" w:color="auto" w:fill="FFFFFF"/>
+            <w:vAlign w:val="center"/>
+            <w:hideMark/>
+          </w:tcPr>
+          <w:p>
+            <w:pPr>
+              <w:spacing w:line="240" w:lineRule="auto"/>
+              <w:rPr>
+                <w:rFonts w:ascii="Calibri" w:eastAsia="Times New Roman" w:hAnsi="Calibri" w:cs="Calibri"/>
+                <w:color w:val="333333"/>
+                <w:sz w:val="23"/>
+                <w:szCs w:val="23"/>
+              </w:rPr>
+            </w:pPr>
+            <w:r>
+              <w:rPr>
+                <w:rFonts w:ascii="Calibri" w:eastAsia="Times New Roman" w:hAnsi="Calibri" w:cs="Calibri"/>
+                <w:color w:val="333333"/>
+                <w:sz w:val="23"/>
+                <w:szCs w:val="23"/>
+              </w:rPr>
+              <w:t>It will not allow us to use try-catch blocks.</w:t>
+            </w:r>
+          </w:p>
+        </w:tc>
+        <w:tc>
+          <w:tcPr>
+            <w:tcW w:w="0" w:type="auto"/>
+            <w:tcBorders>
+              <w:top w:val="outset" w:sz="6" w:space="0" w:color="auto"/>
+              <w:left w:val="outset" w:sz="6" w:space="0" w:color="auto"/>
+              <w:bottom w:val="outset" w:sz="6" w:space="0" w:color="auto"/>
+              <w:right w:val="outset" w:sz="6" w:space="0" w:color="auto"/>
+            </w:tcBorders>
+            <w:shd w:val="clear" w:color="auto" w:fill="FFFFFF"/>
+            <w:vAlign w:val="center"/>
+            <w:hideMark/>
+          </w:tcPr>
+          <w:p>
+            <w:pPr>
+              <w:spacing w:line="240" w:lineRule="auto"/>
+              <w:rPr>
+                <w:rFonts w:ascii="Calibri" w:eastAsia="Times New Roman" w:hAnsi="Calibri" w:cs="Calibri"/>
+                <w:color w:val="333333"/>
+                <w:sz w:val="23"/>
+                <w:szCs w:val="23"/>
+              </w:rPr>
+            </w:pPr>
+            <w:r>
+              <w:rPr>
+                <w:rFonts w:ascii="Calibri" w:eastAsia="Times New Roman" w:hAnsi="Calibri" w:cs="Calibri"/>
+                <w:color w:val="333333"/>
+                <w:sz w:val="23"/>
+                <w:szCs w:val="23"/>
+              </w:rPr>
+              <w:t>For exception handling we can use try catch blocks.</w:t>
+            </w:r>
+          </w:p>
+        </w:tc>
+      </w:tr>
+      <w:tr>
+        <w:trPr>
+          <w:trHeight w:val="360"/>
+        </w:trPr>
+        <w:tc>
+          <w:tcPr>
+            <w:tcW w:w="0" w:type="auto"/>
+            <w:tcBorders>
+              <w:top w:val="outset" w:sz="6" w:space="0" w:color="auto"/>
+              <w:left w:val="outset" w:sz="6" w:space="0" w:color="auto"/>
+              <w:bottom w:val="outset" w:sz="6" w:space="0" w:color="auto"/>
+              <w:right w:val="outset" w:sz="6" w:space="0" w:color="auto"/>
+            </w:tcBorders>
+            <w:shd w:val="clear" w:color="auto" w:fill="FFFFFF"/>
+            <w:vAlign w:val="center"/>
+            <w:hideMark/>
+          </w:tcPr>
+          <w:p>
+            <w:pPr>
+              <w:spacing w:line="240" w:lineRule="auto"/>
+              <w:rPr>
+                <w:rFonts w:ascii="Calibri" w:eastAsia="Times New Roman" w:hAnsi="Calibri" w:cs="Calibri"/>
+                <w:color w:val="333333"/>
+                <w:sz w:val="23"/>
+                <w:szCs w:val="23"/>
+              </w:rPr>
+            </w:pPr>
+            <w:r>
+              <w:rPr>
+                <w:rFonts w:ascii="Segoe UI" w:eastAsia="Times New Roman" w:hAnsi="Segoe UI" w:cs="Segoe UI"/>
+                <w:color w:val="333333"/>
+                <w:sz w:val="20"/>
+                <w:szCs w:val="20"/>
+              </w:rPr>
+              <w:t>5</w:t>
+            </w:r>
+          </w:p>
+        </w:tc>
+        <w:tc>
+          <w:tcPr>
+            <w:tcW w:w="0" w:type="auto"/>
+            <w:tcBorders>
+              <w:top w:val="outset" w:sz="6" w:space="0" w:color="auto"/>
+              <w:left w:val="outset" w:sz="6" w:space="0" w:color="auto"/>
+              <w:bottom w:val="outset" w:sz="6" w:space="0" w:color="auto"/>
+              <w:right w:val="outset" w:sz="6" w:space="0" w:color="auto"/>
+            </w:tcBorders>
+            <w:shd w:val="clear" w:color="auto" w:fill="FFFFFF"/>
+            <w:vAlign w:val="center"/>
+            <w:hideMark/>
+          </w:tcPr>
+          <w:p>
+            <w:pPr>
+              <w:spacing w:line="240" w:lineRule="auto"/>
+              <w:rPr>
+                <w:rFonts w:ascii="Calibri" w:eastAsia="Times New Roman" w:hAnsi="Calibri" w:cs="Calibri"/>
+                <w:color w:val="333333"/>
+                <w:sz w:val="23"/>
+                <w:szCs w:val="23"/>
+              </w:rPr>
+            </w:pPr>
+            <w:r>
+              <w:rPr>
+                <w:rFonts w:ascii="Calibri" w:eastAsia="Times New Roman" w:hAnsi="Calibri" w:cs="Calibri"/>
+                <w:color w:val="333333"/>
+                <w:sz w:val="23"/>
+                <w:szCs w:val="23"/>
+              </w:rPr>
+              <w:t>Transactions are not allowed within functions.</w:t>
+            </w:r>
+          </w:p>
+        </w:tc>
+        <w:tc>
+          <w:tcPr>
+            <w:tcW w:w="0" w:type="auto"/>
+            <w:tcBorders>
+              <w:top w:val="outset" w:sz="6" w:space="0" w:color="auto"/>
+              <w:left w:val="outset" w:sz="6" w:space="0" w:color="auto"/>
+              <w:bottom w:val="outset" w:sz="6" w:space="0" w:color="auto"/>
+              <w:right w:val="outset" w:sz="6" w:space="0" w:color="auto"/>
+            </w:tcBorders>
+            <w:shd w:val="clear" w:color="auto" w:fill="FFFFFF"/>
+            <w:vAlign w:val="center"/>
+            <w:hideMark/>
+          </w:tcPr>
+          <w:p>
+            <w:pPr>
+              <w:spacing w:line="240" w:lineRule="auto"/>
+              <w:rPr>
+                <w:rFonts w:ascii="Calibri" w:eastAsia="Times New Roman" w:hAnsi="Calibri" w:cs="Calibri"/>
+                <w:color w:val="333333"/>
+                <w:sz w:val="23"/>
+                <w:szCs w:val="23"/>
+              </w:rPr>
+            </w:pPr>
+            <w:r>
+              <w:rPr>
+                <w:rFonts w:ascii="Calibri" w:eastAsia="Times New Roman" w:hAnsi="Calibri" w:cs="Calibri"/>
+                <w:color w:val="333333"/>
+                <w:sz w:val="23"/>
+                <w:szCs w:val="23"/>
+              </w:rPr>
+              <w:t>Can use transactions within Stored Procedures.</w:t>
+            </w:r>
+          </w:p>
+        </w:tc>
+      </w:tr>
+      <w:tr>
+        <w:trPr>
+          <w:trHeight w:val="360"/>
+        </w:trPr>
+        <w:tc>
+          <w:tcPr>
+            <w:tcW w:w="0" w:type="auto"/>
+            <w:tcBorders>
+              <w:top w:val="outset" w:sz="6" w:space="0" w:color="auto"/>
+              <w:left w:val="outset" w:sz="6" w:space="0" w:color="auto"/>
+              <w:bottom w:val="outset" w:sz="6" w:space="0" w:color="auto"/>
+              <w:right w:val="outset" w:sz="6" w:space="0" w:color="auto"/>
+            </w:tcBorders>
+            <w:shd w:val="clear" w:color="auto" w:fill="FFFFFF"/>
+            <w:vAlign w:val="center"/>
+            <w:hideMark/>
+          </w:tcPr>
+          <w:p>
+            <w:pPr>
+              <w:spacing w:line="240" w:lineRule="auto"/>
+              <w:rPr>
+                <w:rFonts w:ascii="Calibri" w:eastAsia="Times New Roman" w:hAnsi="Calibri" w:cs="Calibri"/>
+                <w:color w:val="333333"/>
+                <w:sz w:val="23"/>
+                <w:szCs w:val="23"/>
+              </w:rPr>
+            </w:pPr>
+            <w:r>
+              <w:rPr>
+                <w:rFonts w:ascii="Segoe UI" w:eastAsia="Times New Roman" w:hAnsi="Segoe UI" w:cs="Segoe UI"/>
+                <w:color w:val="333333"/>
+                <w:sz w:val="20"/>
+                <w:szCs w:val="20"/>
+              </w:rPr>
+              <w:t>6</w:t>
+            </w:r>
+          </w:p>
+        </w:tc>
+        <w:tc>
+          <w:tcPr>
+            <w:tcW w:w="0" w:type="auto"/>
+            <w:tcBorders>
+              <w:top w:val="outset" w:sz="6" w:space="0" w:color="auto"/>
+              <w:left w:val="outset" w:sz="6" w:space="0" w:color="auto"/>
+              <w:bottom w:val="outset" w:sz="6" w:space="0" w:color="auto"/>
+              <w:right w:val="outset" w:sz="6" w:space="0" w:color="auto"/>
+            </w:tcBorders>
+            <w:shd w:val="clear" w:color="auto" w:fill="FFFFFF"/>
+            <w:vAlign w:val="center"/>
+            <w:hideMark/>
+          </w:tcPr>
+          <w:p>
+            <w:pPr>
+              <w:spacing w:line="240" w:lineRule="auto"/>
+              <w:rPr>
+                <w:rFonts w:ascii="Calibri" w:eastAsia="Times New Roman" w:hAnsi="Calibri" w:cs="Calibri"/>
+                <w:color w:val="333333"/>
+                <w:sz w:val="23"/>
+                <w:szCs w:val="23"/>
+              </w:rPr>
+            </w:pPr>
+            <w:r>
+              <w:rPr>
+                <w:rFonts w:ascii="Calibri" w:eastAsia="Times New Roman" w:hAnsi="Calibri" w:cs="Calibri"/>
+                <w:color w:val="333333"/>
+                <w:sz w:val="23"/>
+                <w:szCs w:val="23"/>
+              </w:rPr>
+              <w:t>We can use only table variables, it will not allow using temporary tables.</w:t>
+            </w:r>
+          </w:p>
+        </w:tc>
+        <w:tc>
+          <w:tcPr>
+            <w:tcW w:w="0" w:type="auto"/>
+            <w:tcBorders>
+              <w:top w:val="outset" w:sz="6" w:space="0" w:color="auto"/>
+              <w:left w:val="outset" w:sz="6" w:space="0" w:color="auto"/>
+              <w:bottom w:val="outset" w:sz="6" w:space="0" w:color="auto"/>
+              <w:right w:val="outset" w:sz="6" w:space="0" w:color="auto"/>
+            </w:tcBorders>
+            <w:shd w:val="clear" w:color="auto" w:fill="FFFFFF"/>
+            <w:vAlign w:val="center"/>
+            <w:hideMark/>
+          </w:tcPr>
+          <w:p>
+            <w:pPr>
+              <w:spacing w:line="240" w:lineRule="auto"/>
+              <w:rPr>
+                <w:rFonts w:ascii="Calibri" w:eastAsia="Times New Roman" w:hAnsi="Calibri" w:cs="Calibri"/>
+                <w:color w:val="333333"/>
+                <w:sz w:val="23"/>
+                <w:szCs w:val="23"/>
+              </w:rPr>
+            </w:pPr>
+            <w:r>
+              <w:rPr>
+                <w:rFonts w:ascii="Calibri" w:eastAsia="Times New Roman" w:hAnsi="Calibri" w:cs="Calibri"/>
+                <w:color w:val="333333"/>
+                <w:sz w:val="23"/>
+                <w:szCs w:val="23"/>
+              </w:rPr>
+              <w:t>Can use both table variables as well as temporary table in it.</w:t>
+            </w:r>
+          </w:p>
+        </w:tc>
+      </w:tr>
+      <w:tr>
+        <w:trPr>
+          <w:trHeight w:val="360"/>
+        </w:trPr>
+        <w:tc>
+          <w:tcPr>
+            <w:tcW w:w="0" w:type="auto"/>
+            <w:tcBorders>
+              <w:top w:val="outset" w:sz="6" w:space="0" w:color="auto"/>
+              <w:left w:val="outset" w:sz="6" w:space="0" w:color="auto"/>
+              <w:bottom w:val="outset" w:sz="6" w:space="0" w:color="auto"/>
+              <w:right w:val="outset" w:sz="6" w:space="0" w:color="auto"/>
+            </w:tcBorders>
+            <w:shd w:val="clear" w:color="auto" w:fill="FFFFFF"/>
+            <w:vAlign w:val="center"/>
+            <w:hideMark/>
+          </w:tcPr>
+          <w:p>
+            <w:pPr>
+              <w:spacing w:line="240" w:lineRule="auto"/>
+              <w:rPr>
+                <w:rFonts w:ascii="Calibri" w:eastAsia="Times New Roman" w:hAnsi="Calibri" w:cs="Calibri"/>
+                <w:color w:val="333333"/>
+                <w:sz w:val="23"/>
+                <w:szCs w:val="23"/>
+              </w:rPr>
+            </w:pPr>
+            <w:r>
+              <w:rPr>
+                <w:rFonts w:ascii="Segoe UI" w:eastAsia="Times New Roman" w:hAnsi="Segoe UI" w:cs="Segoe UI"/>
+                <w:color w:val="333333"/>
+                <w:sz w:val="20"/>
+                <w:szCs w:val="20"/>
+              </w:rPr>
+              <w:t>7</w:t>
+            </w:r>
+          </w:p>
+        </w:tc>
+        <w:tc>
+          <w:tcPr>
+            <w:tcW w:w="0" w:type="auto"/>
+            <w:tcBorders>
+              <w:top w:val="outset" w:sz="6" w:space="0" w:color="auto"/>
+              <w:left w:val="outset" w:sz="6" w:space="0" w:color="auto"/>
+              <w:bottom w:val="outset" w:sz="6" w:space="0" w:color="auto"/>
+              <w:right w:val="outset" w:sz="6" w:space="0" w:color="auto"/>
+            </w:tcBorders>
+            <w:shd w:val="clear" w:color="auto" w:fill="FFFFFF"/>
+            <w:vAlign w:val="center"/>
+            <w:hideMark/>
+          </w:tcPr>
+          <w:p>
+            <w:pPr>
+              <w:spacing w:line="240" w:lineRule="auto"/>
+              <w:rPr>
+                <w:rFonts w:ascii="Calibri" w:eastAsia="Times New Roman" w:hAnsi="Calibri" w:cs="Calibri"/>
+                <w:color w:val="333333"/>
+                <w:sz w:val="23"/>
+                <w:szCs w:val="23"/>
+              </w:rPr>
+            </w:pPr>
+            <w:r>
+              <w:rPr>
+                <w:rFonts w:ascii="Calibri" w:eastAsia="Times New Roman" w:hAnsi="Calibri" w:cs="Calibri"/>
+                <w:color w:val="333333"/>
+                <w:sz w:val="23"/>
+                <w:szCs w:val="23"/>
+              </w:rPr>
+              <w:t>Stored Procedures can't be called from a function.</w:t>
+            </w:r>
+          </w:p>
+        </w:tc>
+        <w:tc>
+          <w:tcPr>
+            <w:tcW w:w="0" w:type="auto"/>
+            <w:tcBorders>
+              <w:top w:val="outset" w:sz="6" w:space="0" w:color="auto"/>
+              <w:left w:val="outset" w:sz="6" w:space="0" w:color="auto"/>
+              <w:bottom w:val="outset" w:sz="6" w:space="0" w:color="auto"/>
+              <w:right w:val="outset" w:sz="6" w:space="0" w:color="auto"/>
+            </w:tcBorders>
+            <w:shd w:val="clear" w:color="auto" w:fill="FFFFFF"/>
+            <w:vAlign w:val="center"/>
+            <w:hideMark/>
+          </w:tcPr>
+          <w:p>
+            <w:pPr>
+              <w:spacing w:line="240" w:lineRule="auto"/>
+              <w:rPr>
+                <w:rFonts w:ascii="Calibri" w:eastAsia="Times New Roman" w:hAnsi="Calibri" w:cs="Calibri"/>
+                <w:color w:val="333333"/>
+                <w:sz w:val="23"/>
+                <w:szCs w:val="23"/>
+              </w:rPr>
+            </w:pPr>
+            <w:r>
+              <w:rPr>
+                <w:rFonts w:ascii="Calibri" w:eastAsia="Times New Roman" w:hAnsi="Calibri" w:cs="Calibri"/>
+                <w:color w:val="333333"/>
+                <w:sz w:val="23"/>
+                <w:szCs w:val="23"/>
+              </w:rPr>
+              <w:t>Stored Procedures can call functions.</w:t>
+            </w:r>
+          </w:p>
+        </w:tc>
+      </w:tr>
+      <w:tr>
+        <w:trPr>
+          <w:trHeight w:val="360"/>
+        </w:trPr>
+        <w:tc>
+          <w:tcPr>
+            <w:tcW w:w="0" w:type="auto"/>
+            <w:tcBorders>
+              <w:top w:val="outset" w:sz="6" w:space="0" w:color="auto"/>
+              <w:left w:val="outset" w:sz="6" w:space="0" w:color="auto"/>
+              <w:bottom w:val="outset" w:sz="6" w:space="0" w:color="auto"/>
+              <w:right w:val="outset" w:sz="6" w:space="0" w:color="auto"/>
+            </w:tcBorders>
+            <w:shd w:val="clear" w:color="auto" w:fill="FFFFFF"/>
+            <w:vAlign w:val="center"/>
+            <w:hideMark/>
+          </w:tcPr>
+          <w:p>
+            <w:pPr>
+              <w:spacing w:line="240" w:lineRule="auto"/>
+              <w:rPr>
+                <w:rFonts w:ascii="Calibri" w:eastAsia="Times New Roman" w:hAnsi="Calibri" w:cs="Calibri"/>
+                <w:color w:val="333333"/>
+                <w:sz w:val="23"/>
+                <w:szCs w:val="23"/>
+              </w:rPr>
+            </w:pPr>
+            <w:r>
+              <w:rPr>
+                <w:rFonts w:ascii="Segoe UI" w:eastAsia="Times New Roman" w:hAnsi="Segoe UI" w:cs="Segoe UI"/>
+                <w:color w:val="333333"/>
+                <w:sz w:val="20"/>
+                <w:szCs w:val="20"/>
+              </w:rPr>
+              <w:t>8</w:t>
+            </w:r>
+          </w:p>
+        </w:tc>
+        <w:tc>
+          <w:tcPr>
+            <w:tcW w:w="0" w:type="auto"/>
+            <w:tcBorders>
+              <w:top w:val="outset" w:sz="6" w:space="0" w:color="auto"/>
+              <w:left w:val="outset" w:sz="6" w:space="0" w:color="auto"/>
+              <w:bottom w:val="outset" w:sz="6" w:space="0" w:color="auto"/>
+              <w:right w:val="outset" w:sz="6" w:space="0" w:color="auto"/>
+            </w:tcBorders>
+            <w:shd w:val="clear" w:color="auto" w:fill="FFFFFF"/>
+            <w:vAlign w:val="center"/>
+            <w:hideMark/>
+          </w:tcPr>
+          <w:p>
+            <w:pPr>
+              <w:spacing w:line="240" w:lineRule="auto"/>
+              <w:rPr>
+                <w:rFonts w:ascii="Calibri" w:eastAsia="Times New Roman" w:hAnsi="Calibri" w:cs="Calibri"/>
+                <w:color w:val="333333"/>
+                <w:sz w:val="23"/>
+                <w:szCs w:val="23"/>
+              </w:rPr>
+            </w:pPr>
+            <w:r>
+              <w:rPr>
+                <w:rFonts w:ascii="Calibri" w:eastAsia="Times New Roman" w:hAnsi="Calibri" w:cs="Calibri"/>
+                <w:color w:val="333333"/>
+                <w:sz w:val="23"/>
+                <w:szCs w:val="23"/>
+              </w:rPr>
+              <w:t> Functions can be called from a select statement.</w:t>
+            </w:r>
+          </w:p>
+        </w:tc>
+        <w:tc>
+          <w:tcPr>
+            <w:tcW w:w="0" w:type="auto"/>
+            <w:tcBorders>
+              <w:top w:val="outset" w:sz="6" w:space="0" w:color="auto"/>
+              <w:left w:val="outset" w:sz="6" w:space="0" w:color="auto"/>
+              <w:bottom w:val="outset" w:sz="6" w:space="0" w:color="auto"/>
+              <w:right w:val="outset" w:sz="6" w:space="0" w:color="auto"/>
+            </w:tcBorders>
+            <w:shd w:val="clear" w:color="auto" w:fill="FFFFFF"/>
+            <w:vAlign w:val="center"/>
+            <w:hideMark/>
+          </w:tcPr>
+          <w:p>
+            <w:pPr>
+              <w:spacing w:line="240" w:lineRule="auto"/>
+              <w:rPr>
+                <w:rFonts w:ascii="Calibri" w:eastAsia="Times New Roman" w:hAnsi="Calibri" w:cs="Calibri"/>
+                <w:color w:val="333333"/>
+                <w:sz w:val="23"/>
+                <w:szCs w:val="23"/>
+              </w:rPr>
+            </w:pPr>
+            <w:r>
+              <w:rPr>
+                <w:rFonts w:ascii="Calibri" w:eastAsia="Times New Roman" w:hAnsi="Calibri" w:cs="Calibri"/>
+                <w:color w:val="333333"/>
+                <w:sz w:val="23"/>
+                <w:szCs w:val="23"/>
+              </w:rPr>
+              <w:t>Procedures can't be called from Select/Where/Having and so on statements. Execute/Exec statement can be used to call/execute Stored Procedure.</w:t>
+            </w:r>
+          </w:p>
+        </w:tc>
+      </w:tr>
+      <w:tr>
+        <w:trPr>
+          <w:trHeight w:val="360"/>
+        </w:trPr>
+        <w:tc>
+          <w:tcPr>
+            <w:tcW w:w="0" w:type="auto"/>
+            <w:tcBorders>
+              <w:top w:val="outset" w:sz="6" w:space="0" w:color="auto"/>
+              <w:left w:val="outset" w:sz="6" w:space="0" w:color="auto"/>
+              <w:bottom w:val="outset" w:sz="6" w:space="0" w:color="auto"/>
+              <w:right w:val="outset" w:sz="6" w:space="0" w:color="auto"/>
+            </w:tcBorders>
+            <w:shd w:val="clear" w:color="auto" w:fill="FFFFFF"/>
+            <w:vAlign w:val="center"/>
+            <w:hideMark/>
+          </w:tcPr>
+          <w:p>
+            <w:pPr>
+              <w:spacing w:line="240" w:lineRule="auto"/>
+              <w:rPr>
+                <w:rFonts w:ascii="Calibri" w:eastAsia="Times New Roman" w:hAnsi="Calibri" w:cs="Calibri"/>
+                <w:color w:val="333333"/>
+                <w:sz w:val="23"/>
+                <w:szCs w:val="23"/>
+              </w:rPr>
+            </w:pPr>
+            <w:r>
+              <w:rPr>
+                <w:rFonts w:ascii="Segoe UI" w:eastAsia="Times New Roman" w:hAnsi="Segoe UI" w:cs="Segoe UI"/>
+                <w:color w:val="333333"/>
+                <w:sz w:val="20"/>
+                <w:szCs w:val="20"/>
+              </w:rPr>
+              <w:t>9</w:t>
+            </w:r>
+          </w:p>
+        </w:tc>
+        <w:tc>
+          <w:tcPr>
+            <w:tcW w:w="0" w:type="auto"/>
+            <w:tcBorders>
+              <w:top w:val="outset" w:sz="6" w:space="0" w:color="auto"/>
+              <w:left w:val="outset" w:sz="6" w:space="0" w:color="auto"/>
+              <w:bottom w:val="outset" w:sz="6" w:space="0" w:color="auto"/>
+              <w:right w:val="outset" w:sz="6" w:space="0" w:color="auto"/>
+            </w:tcBorders>
+            <w:shd w:val="clear" w:color="auto" w:fill="FFFFFF"/>
+            <w:vAlign w:val="center"/>
+            <w:hideMark/>
+          </w:tcPr>
+          <w:p>
+            <w:pPr>
+              <w:spacing w:line="240" w:lineRule="auto"/>
+              <w:rPr>
+                <w:rFonts w:ascii="Calibri" w:eastAsia="Times New Roman" w:hAnsi="Calibri" w:cs="Calibri"/>
+                <w:color w:val="333333"/>
+                <w:sz w:val="23"/>
+                <w:szCs w:val="23"/>
+              </w:rPr>
+            </w:pPr>
+            <w:r>
+              <w:rPr>
+                <w:rFonts w:ascii="Calibri" w:eastAsia="Times New Roman" w:hAnsi="Calibri" w:cs="Calibri"/>
+                <w:color w:val="333333"/>
+                <w:sz w:val="23"/>
+                <w:szCs w:val="23"/>
+              </w:rPr>
+              <w:t>A UDF can be used in join clause as a result set.</w:t>
+            </w:r>
+          </w:p>
+        </w:tc>
+        <w:tc>
+          <w:tcPr>
+            <w:tcW w:w="0" w:type="auto"/>
+            <w:tcBorders>
+              <w:top w:val="outset" w:sz="6" w:space="0" w:color="auto"/>
+              <w:left w:val="outset" w:sz="6" w:space="0" w:color="auto"/>
+              <w:bottom w:val="outset" w:sz="6" w:space="0" w:color="auto"/>
+              <w:right w:val="outset" w:sz="6" w:space="0" w:color="auto"/>
+            </w:tcBorders>
+            <w:shd w:val="clear" w:color="auto" w:fill="FFFFFF"/>
+            <w:vAlign w:val="center"/>
+            <w:hideMark/>
+          </w:tcPr>
+          <w:p>
+            <w:pPr>
+              <w:spacing w:line="240" w:lineRule="auto"/>
+              <w:rPr>
+                <w:rFonts w:ascii="Calibri" w:eastAsia="Times New Roman" w:hAnsi="Calibri" w:cs="Calibri"/>
+                <w:color w:val="333333"/>
+                <w:sz w:val="23"/>
+                <w:szCs w:val="23"/>
+              </w:rPr>
+            </w:pPr>
+            <w:r>
+              <w:rPr>
+                <w:rFonts w:ascii="Calibri" w:eastAsia="Times New Roman" w:hAnsi="Calibri" w:cs="Calibri"/>
+                <w:color w:val="333333"/>
+                <w:sz w:val="23"/>
+                <w:szCs w:val="23"/>
+              </w:rPr>
+              <w:t>Procedures can't be used in Join clause</w:t>
+            </w:r>
+          </w:p>
+        </w:tc>
+      </w:tr>
+    </w:tbl>
+    <w:p>
+      <w:pPr>
+        <w:rPr>
+          <w:rFonts w:ascii="Times New Roman" w:eastAsia="Times New Roman" w:hAnsi="Times New Roman" w:cs="Times New Roman"/>
+          <w:b/>
+          <w:sz w:val="24"/>
+          <w:szCs w:val="24"/>
+        </w:rPr>
+      </w:pPr>
+    </w:p>
+    <w:p>
+      <w:pPr>
+        <w:rPr>
+          <w:rFonts w:ascii="Times New Roman" w:eastAsia="Times New Roman" w:hAnsi="Times New Roman" w:cs="Times New Roman"/>
+          <w:b/>
+          <w:sz w:val="24"/>
+          <w:szCs w:val="24"/>
+        </w:rPr>
+      </w:pPr>
+      <w:r>
+        <w:rPr>
+          <w:rFonts w:ascii="Times New Roman" w:eastAsia="Times New Roman" w:hAnsi="Times New Roman" w:cs="Times New Roman"/>
+          <w:b/>
+          <w:sz w:val="24"/>
+          <w:szCs w:val="24"/>
+        </w:rPr>
+        <w:t xml:space="preserve">17. </w:t>
+      </w:r>
+      <w:r>
+        <w:rPr>
+          <w:rFonts w:ascii="Times New Roman" w:eastAsia="Times New Roman" w:hAnsi="Times New Roman" w:cs="Times New Roman"/>
+          <w:b/>
+          <w:sz w:val="24"/>
+          <w:szCs w:val="24"/>
+        </w:rPr>
+        <w:t>W</w:t>
+      </w:r>
+      <w:r>
+        <w:rPr>
+          <w:rFonts w:ascii="Times New Roman" w:eastAsia="Times New Roman" w:hAnsi="Times New Roman" w:cs="Times New Roman"/>
+          <w:b/>
+          <w:sz w:val="24"/>
+          <w:szCs w:val="24"/>
+        </w:rPr>
         <w:t>hat is index and how it will improve performance</w:t>
       </w:r>
-    </w:p>
-    <w:p>
-      <w:pPr>
+      <w:r>
         <w:rPr>
           <w:rFonts w:ascii="Times New Roman" w:eastAsia="Times New Roman" w:hAnsi="Times New Roman" w:cs="Times New Roman"/>
           <w:b/>
           <w:sz w:val="24"/>
           <w:szCs w:val="24"/>
         </w:rPr>
-      </w:pPr>
-      <w:r>
+        <w:t>?</w:t>
+      </w:r>
+    </w:p>
+    <w:p>
+      <w:pPr>
+        <w:rPr>
+          <w:rFonts w:ascii="Times New Roman" w:eastAsia="Times New Roman" w:hAnsi="Times New Roman" w:cs="Times New Roman"/>
+          <w:sz w:val="24"/>
+          <w:szCs w:val="24"/>
+        </w:rPr>
+      </w:pPr>
+      <w:r>
+        <w:rPr>
+          <w:rFonts w:ascii="Times New Roman" w:eastAsia="Times New Roman" w:hAnsi="Times New Roman" w:cs="Times New Roman"/>
+          <w:sz w:val="24"/>
+          <w:szCs w:val="24"/>
+        </w:rPr>
+        <w:t>A database index is a data structure that improves the speed of data retrieval operations on a database table</w:t>
+      </w:r>
+      <w:r>
+        <w:rPr>
+          <w:rFonts w:ascii="Times New Roman" w:eastAsia="Times New Roman" w:hAnsi="Times New Roman" w:cs="Times New Roman"/>
+          <w:sz w:val="24"/>
+          <w:szCs w:val="24"/>
+        </w:rPr>
+        <w:t xml:space="preserve">. They are </w:t>
+      </w:r>
+      <w:r>
+        <w:rPr>
+          <w:rFonts w:ascii="Times New Roman" w:eastAsia="Times New Roman" w:hAnsi="Times New Roman" w:cs="Times New Roman"/>
+          <w:sz w:val="24"/>
+          <w:szCs w:val="24"/>
+        </w:rPr>
+        <w:t>used to quickly locate data without having to search every row in a database table every time a database table is accessed. Indexes can be created using one or more columns of a database table, providing the basis for both rapid random lookups and efficient access of ordered records.</w:t>
+      </w:r>
+    </w:p>
+    <w:p>
+      <w:pPr>
         <w:rPr>
           <w:rFonts w:ascii="Times New Roman" w:eastAsia="Times New Roman" w:hAnsi="Times New Roman" w:cs="Times New Roman"/>
           <w:b/>
           <w:sz w:val="24"/>
           <w:szCs w:val="24"/>
         </w:rPr>
-        <w:t>17. W</w:t>
-      </w:r>
+      </w:pPr>
       <w:r>
         <w:rPr>
           <w:rFonts w:ascii="Times New Roman" w:eastAsia="Times New Roman" w:hAnsi="Times New Roman" w:cs="Times New Roman"/>
@@ -14738,11 +16530,888 @@
           <w:sz w:val="24"/>
           <w:szCs w:val="24"/>
         </w:rPr>
+        <w:t>Syntax:</w:t>
+      </w:r>
+    </w:p>
+    <w:p>
+      <w:pPr>
+        <w:rPr>
+          <w:rFonts w:ascii="Times New Roman" w:eastAsia="Times New Roman" w:hAnsi="Times New Roman" w:cs="Times New Roman"/>
+          <w:sz w:val="24"/>
+          <w:szCs w:val="24"/>
+        </w:rPr>
+      </w:pPr>
+      <w:r>
+        <w:rPr>
+          <w:rFonts w:ascii="Times New Roman" w:eastAsia="Times New Roman" w:hAnsi="Times New Roman" w:cs="Times New Roman"/>
+          <w:sz w:val="24"/>
+          <w:szCs w:val="24"/>
+        </w:rPr>
+        <w:t>CREATE INDEX index_name</w:t>
+      </w:r>
+    </w:p>
+    <w:p>
+      <w:pPr>
+        <w:rPr>
+          <w:rFonts w:ascii="Times New Roman" w:eastAsia="Times New Roman" w:hAnsi="Times New Roman" w:cs="Times New Roman"/>
+          <w:sz w:val="24"/>
+          <w:szCs w:val="24"/>
+        </w:rPr>
+      </w:pPr>
+      <w:r>
+        <w:rPr>
+          <w:rFonts w:ascii="Times New Roman" w:eastAsia="Times New Roman" w:hAnsi="Times New Roman" w:cs="Times New Roman"/>
+          <w:sz w:val="24"/>
+          <w:szCs w:val="24"/>
+        </w:rPr>
+        <w:t>ON table_name (column_name);</w:t>
+      </w:r>
+    </w:p>
+    <w:p>
+      <w:pPr>
+        <w:rPr>
+          <w:rFonts w:ascii="Times New Roman" w:eastAsia="Times New Roman" w:hAnsi="Times New Roman" w:cs="Times New Roman"/>
+          <w:sz w:val="24"/>
+          <w:szCs w:val="24"/>
+        </w:rPr>
+      </w:pPr>
+    </w:p>
+    <w:p>
+      <w:pPr>
+        <w:pStyle w:val="ListParagraph"/>
+        <w:numPr>
+          <w:ilvl w:val="0"/>
+          <w:numId w:val="8"/>
+        </w:numPr>
+        <w:rPr>
+          <w:rFonts w:ascii="Times New Roman" w:eastAsia="Times New Roman" w:hAnsi="Times New Roman" w:cs="Times New Roman"/>
+          <w:sz w:val="24"/>
+          <w:szCs w:val="24"/>
+        </w:rPr>
+      </w:pPr>
+      <w:r>
+        <w:rPr>
+          <w:rFonts w:ascii="Times New Roman" w:eastAsia="Times New Roman" w:hAnsi="Times New Roman" w:cs="Times New Roman"/>
+          <w:sz w:val="24"/>
+          <w:szCs w:val="24"/>
+        </w:rPr>
+        <w:t>Tables may be organized in two ways:</w:t>
+      </w:r>
+    </w:p>
+    <w:p>
+      <w:pPr>
+        <w:pStyle w:val="ListParagraph"/>
+        <w:rPr>
+          <w:rFonts w:ascii="Times New Roman" w:eastAsia="Times New Roman" w:hAnsi="Times New Roman" w:cs="Times New Roman"/>
+          <w:sz w:val="24"/>
+          <w:szCs w:val="24"/>
+        </w:rPr>
+      </w:pPr>
+      <w:r>
+        <w:rPr>
+          <w:rFonts w:ascii="Times New Roman" w:eastAsia="Times New Roman" w:hAnsi="Times New Roman" w:cs="Times New Roman"/>
+          <w:b/>
+          <w:sz w:val="24"/>
+          <w:szCs w:val="24"/>
+        </w:rPr>
+        <w:t>1. Heap tables</w:t>
+      </w:r>
+      <w:r>
+        <w:rPr>
+          <w:rFonts w:ascii="Times New Roman" w:eastAsia="Times New Roman" w:hAnsi="Times New Roman" w:cs="Times New Roman"/>
+          <w:b/>
+          <w:sz w:val="24"/>
+          <w:szCs w:val="24"/>
+        </w:rPr>
+        <w:t>:</w:t>
+      </w:r>
+      <w:r>
+        <w:t xml:space="preserve"> </w:t>
+      </w:r>
+      <w:r>
+        <w:rPr>
+          <w:rFonts w:ascii="Times New Roman" w:eastAsia="Times New Roman" w:hAnsi="Times New Roman" w:cs="Times New Roman"/>
+          <w:sz w:val="24"/>
+          <w:szCs w:val="24"/>
+        </w:rPr>
+        <w:t>In this</w:t>
+      </w:r>
+      <w:r>
+        <w:rPr>
+          <w:rFonts w:ascii="Times New Roman" w:eastAsia="Times New Roman" w:hAnsi="Times New Roman" w:cs="Times New Roman"/>
+          <w:sz w:val="24"/>
+          <w:szCs w:val="24"/>
+        </w:rPr>
+        <w:t>, data is stored in no particular order. New data is inserted without sorting or reorganizing previously inserted data in any way. This makes an insert operation execute very quickly but is inefficient when retriev</w:t>
+      </w:r>
+      <w:r>
+        <w:rPr>
+          <w:rFonts w:ascii="Times New Roman" w:eastAsia="Times New Roman" w:hAnsi="Times New Roman" w:cs="Times New Roman"/>
+          <w:sz w:val="24"/>
+          <w:szCs w:val="24"/>
+        </w:rPr>
+        <w:t>ing data. That is it checks each row for getting the output.</w:t>
+      </w:r>
+    </w:p>
+    <w:p>
+      <w:pPr>
+        <w:pStyle w:val="ListParagraph"/>
+        <w:rPr>
+          <w:rFonts w:ascii="Times New Roman" w:eastAsia="Times New Roman" w:hAnsi="Times New Roman" w:cs="Times New Roman"/>
+          <w:sz w:val="24"/>
+          <w:szCs w:val="24"/>
+        </w:rPr>
+      </w:pPr>
+      <w:r>
+        <w:rPr>
+          <w:rFonts w:ascii="Times New Roman" w:eastAsia="Times New Roman" w:hAnsi="Times New Roman" w:cs="Times New Roman"/>
+          <w:b/>
+          <w:sz w:val="24"/>
+          <w:szCs w:val="24"/>
+        </w:rPr>
+        <w:t>Example:</w:t>
+      </w:r>
+    </w:p>
+    <w:p>
+      <w:pPr>
+        <w:pStyle w:val="ListParagraph"/>
+        <w:rPr>
+          <w:rFonts w:ascii="Times New Roman" w:eastAsia="Times New Roman" w:hAnsi="Times New Roman" w:cs="Times New Roman"/>
+          <w:sz w:val="24"/>
+          <w:szCs w:val="24"/>
+        </w:rPr>
+      </w:pPr>
+      <w:r>
+        <w:rPr>
+          <w:rFonts w:ascii="Times New Roman" w:eastAsia="Times New Roman" w:hAnsi="Times New Roman" w:cs="Times New Roman"/>
+          <w:sz w:val="24"/>
+          <w:szCs w:val="24"/>
+        </w:rPr>
+        <w:t xml:space="preserve">test=&gt; insert into people values ('111-22-3334', 'Mike', 'Fake'); </w:t>
+      </w:r>
+    </w:p>
+    <w:p>
+      <w:pPr>
+        <w:pStyle w:val="ListParagraph"/>
+        <w:rPr>
+          <w:rFonts w:ascii="Times New Roman" w:eastAsia="Times New Roman" w:hAnsi="Times New Roman" w:cs="Times New Roman"/>
+          <w:sz w:val="24"/>
+          <w:szCs w:val="24"/>
+        </w:rPr>
+      </w:pPr>
+      <w:r>
+        <w:rPr>
+          <w:rFonts w:ascii="Times New Roman" w:eastAsia="Times New Roman" w:hAnsi="Times New Roman" w:cs="Times New Roman"/>
+          <w:sz w:val="24"/>
+          <w:szCs w:val="24"/>
+        </w:rPr>
+        <w:lastRenderedPageBreak/>
+        <w:t>INSERT 0 1</w:t>
+      </w:r>
+    </w:p>
+    <w:p>
+      <w:pPr>
+        <w:pStyle w:val="ListParagraph"/>
+        <w:rPr>
+          <w:rFonts w:ascii="Times New Roman" w:eastAsia="Times New Roman" w:hAnsi="Times New Roman" w:cs="Times New Roman"/>
+          <w:sz w:val="24"/>
+          <w:szCs w:val="24"/>
+        </w:rPr>
+      </w:pPr>
+      <w:r>
+        <w:rPr>
+          <w:rFonts w:ascii="Times New Roman" w:eastAsia="Times New Roman" w:hAnsi="Times New Roman" w:cs="Times New Roman"/>
+          <w:sz w:val="24"/>
+          <w:szCs w:val="24"/>
+        </w:rPr>
+        <w:t xml:space="preserve"> </w:t>
+      </w:r>
+      <w:r>
+        <w:rPr>
+          <w:rFonts w:ascii="Times New Roman" w:eastAsia="Times New Roman" w:hAnsi="Times New Roman" w:cs="Times New Roman"/>
+          <w:b/>
+          <w:sz w:val="24"/>
+          <w:szCs w:val="24"/>
+        </w:rPr>
+        <w:t>Time</w:t>
+      </w:r>
+      <w:r>
+        <w:rPr>
+          <w:rFonts w:ascii="Times New Roman" w:eastAsia="Times New Roman" w:hAnsi="Times New Roman" w:cs="Times New Roman"/>
+          <w:sz w:val="24"/>
+          <w:szCs w:val="24"/>
+        </w:rPr>
+        <w:t xml:space="preserve"> taken </w:t>
+      </w:r>
+      <w:r>
+        <w:rPr>
+          <w:rFonts w:ascii="Times New Roman" w:eastAsia="Times New Roman" w:hAnsi="Times New Roman" w:cs="Times New Roman"/>
+          <w:sz w:val="24"/>
+          <w:szCs w:val="24"/>
+        </w:rPr>
+        <w:t>: 2,991 ms</w:t>
+      </w:r>
+    </w:p>
+    <w:p>
+      <w:pPr>
+        <w:pStyle w:val="ListParagraph"/>
+        <w:rPr>
+          <w:rFonts w:ascii="Times New Roman" w:eastAsia="Times New Roman" w:hAnsi="Times New Roman" w:cs="Times New Roman"/>
+          <w:sz w:val="24"/>
+          <w:szCs w:val="24"/>
+        </w:rPr>
+      </w:pPr>
+    </w:p>
+    <w:p>
+      <w:pPr>
+        <w:pStyle w:val="ListParagraph"/>
+        <w:rPr>
+          <w:rFonts w:ascii="Times New Roman" w:eastAsia="Times New Roman" w:hAnsi="Times New Roman" w:cs="Times New Roman"/>
+          <w:sz w:val="24"/>
+          <w:szCs w:val="24"/>
+        </w:rPr>
+      </w:pPr>
+    </w:p>
+    <w:p>
+      <w:pPr>
+        <w:pStyle w:val="ListParagraph"/>
+        <w:rPr>
+          <w:rFonts w:ascii="Times New Roman" w:eastAsia="Times New Roman" w:hAnsi="Times New Roman" w:cs="Times New Roman"/>
+          <w:sz w:val="24"/>
+          <w:szCs w:val="24"/>
+        </w:rPr>
+      </w:pPr>
+      <w:r>
+        <w:rPr>
+          <w:rFonts w:ascii="Times New Roman" w:eastAsia="Times New Roman" w:hAnsi="Times New Roman" w:cs="Times New Roman"/>
+          <w:sz w:val="24"/>
+          <w:szCs w:val="24"/>
+        </w:rPr>
+        <w:t xml:space="preserve">test=&gt; select * from people where ssn = '111-22-3334'; </w:t>
+      </w:r>
+    </w:p>
+    <w:p>
+      <w:pPr>
+        <w:pStyle w:val="ListParagraph"/>
+        <w:rPr>
+          <w:rFonts w:ascii="Times New Roman" w:eastAsia="Times New Roman" w:hAnsi="Times New Roman" w:cs="Times New Roman"/>
+          <w:sz w:val="24"/>
+          <w:szCs w:val="24"/>
+        </w:rPr>
+      </w:pPr>
+      <w:r>
+        <w:rPr>
+          <w:rFonts w:ascii="Times New Roman" w:eastAsia="Times New Roman" w:hAnsi="Times New Roman" w:cs="Times New Roman"/>
+          <w:sz w:val="24"/>
+          <w:szCs w:val="24"/>
+        </w:rPr>
+        <w:t xml:space="preserve">     ssn     | first_name | last_name </w:t>
+      </w:r>
+    </w:p>
+    <w:p>
+      <w:pPr>
+        <w:pStyle w:val="ListParagraph"/>
+        <w:rPr>
+          <w:rFonts w:ascii="Times New Roman" w:eastAsia="Times New Roman" w:hAnsi="Times New Roman" w:cs="Times New Roman"/>
+          <w:sz w:val="24"/>
+          <w:szCs w:val="24"/>
+        </w:rPr>
+      </w:pPr>
+      <w:r>
+        <w:rPr>
+          <w:rFonts w:ascii="Times New Roman" w:eastAsia="Times New Roman" w:hAnsi="Times New Roman" w:cs="Times New Roman"/>
+          <w:sz w:val="24"/>
+          <w:szCs w:val="24"/>
+        </w:rPr>
+        <w:t xml:space="preserve">-------------+------------+----------- </w:t>
+      </w:r>
+    </w:p>
+    <w:p>
+      <w:pPr>
+        <w:pStyle w:val="ListParagraph"/>
+        <w:rPr>
+          <w:rFonts w:ascii="Times New Roman" w:eastAsia="Times New Roman" w:hAnsi="Times New Roman" w:cs="Times New Roman"/>
+          <w:sz w:val="24"/>
+          <w:szCs w:val="24"/>
+        </w:rPr>
+      </w:pPr>
+      <w:r>
+        <w:rPr>
+          <w:rFonts w:ascii="Times New Roman" w:eastAsia="Times New Roman" w:hAnsi="Times New Roman" w:cs="Times New Roman"/>
+          <w:sz w:val="24"/>
+          <w:szCs w:val="24"/>
+        </w:rPr>
+        <w:t xml:space="preserve"> 111-22-3334 | Mike       | Fake </w:t>
+      </w:r>
+    </w:p>
+    <w:p>
+      <w:pPr>
+        <w:pStyle w:val="ListParagraph"/>
+        <w:rPr>
+          <w:rFonts w:ascii="Times New Roman" w:eastAsia="Times New Roman" w:hAnsi="Times New Roman" w:cs="Times New Roman"/>
+          <w:sz w:val="24"/>
+          <w:szCs w:val="24"/>
+        </w:rPr>
+      </w:pPr>
+      <w:r>
+        <w:rPr>
+          <w:rFonts w:ascii="Times New Roman" w:eastAsia="Times New Roman" w:hAnsi="Times New Roman" w:cs="Times New Roman"/>
+          <w:sz w:val="24"/>
+          <w:szCs w:val="24"/>
+        </w:rPr>
+        <w:t xml:space="preserve">(1 row) </w:t>
+      </w:r>
+      <w:r>
+        <w:rPr>
+          <w:rFonts w:ascii="Times New Roman" w:eastAsia="Times New Roman" w:hAnsi="Times New Roman" w:cs="Times New Roman"/>
+          <w:sz w:val="24"/>
+          <w:szCs w:val="24"/>
+        </w:rPr>
+        <w:t xml:space="preserve"> </w:t>
+      </w:r>
+    </w:p>
+    <w:p>
+      <w:pPr>
+        <w:pStyle w:val="ListParagraph"/>
+        <w:rPr>
+          <w:rFonts w:ascii="Times New Roman" w:eastAsia="Times New Roman" w:hAnsi="Times New Roman" w:cs="Times New Roman"/>
+          <w:sz w:val="24"/>
+          <w:szCs w:val="24"/>
+        </w:rPr>
+      </w:pPr>
+      <w:r>
+        <w:rPr>
+          <w:rFonts w:ascii="Times New Roman" w:eastAsia="Times New Roman" w:hAnsi="Times New Roman" w:cs="Times New Roman"/>
+          <w:b/>
+          <w:sz w:val="24"/>
+          <w:szCs w:val="24"/>
+        </w:rPr>
+        <w:t>Time</w:t>
+      </w:r>
+      <w:r>
+        <w:rPr>
+          <w:rFonts w:ascii="Times New Roman" w:eastAsia="Times New Roman" w:hAnsi="Times New Roman" w:cs="Times New Roman"/>
+          <w:sz w:val="24"/>
+          <w:szCs w:val="24"/>
+        </w:rPr>
+        <w:t>: 132,499 ms</w:t>
+      </w:r>
+    </w:p>
+    <w:p>
+      <w:pPr>
+        <w:pStyle w:val="ListParagraph"/>
+        <w:numPr>
+          <w:ilvl w:val="0"/>
+          <w:numId w:val="8"/>
+        </w:numPr>
+        <w:rPr>
+          <w:rFonts w:ascii="Times New Roman" w:eastAsia="Times New Roman" w:hAnsi="Times New Roman" w:cs="Times New Roman"/>
+          <w:sz w:val="24"/>
+          <w:szCs w:val="24"/>
+        </w:rPr>
+      </w:pPr>
+      <w:r>
+        <w:rPr>
+          <w:rFonts w:ascii="Times New Roman" w:eastAsia="Times New Roman" w:hAnsi="Times New Roman" w:cs="Times New Roman"/>
+          <w:sz w:val="24"/>
+          <w:szCs w:val="24"/>
+        </w:rPr>
+        <w:t>Here, In this case the DB will scan the whole table for fetching the required rows. So,</w:t>
+      </w:r>
+      <w:r>
+        <w:rPr>
+          <w:rFonts w:ascii="Times New Roman" w:eastAsia="Times New Roman" w:hAnsi="Times New Roman" w:cs="Times New Roman"/>
+          <w:sz w:val="24"/>
+          <w:szCs w:val="24"/>
+        </w:rPr>
+        <w:t xml:space="preserve"> now we can create index for the respective column to reduce the execution time.</w:t>
+      </w:r>
+    </w:p>
+    <w:p>
+      <w:pPr>
+        <w:pStyle w:val="ListParagraph"/>
+        <w:rPr>
+          <w:rFonts w:ascii="Times New Roman" w:eastAsia="Times New Roman" w:hAnsi="Times New Roman" w:cs="Times New Roman"/>
+          <w:sz w:val="24"/>
+          <w:szCs w:val="24"/>
+        </w:rPr>
+      </w:pPr>
+      <w:r>
+        <w:rPr>
+          <w:rFonts w:ascii="Times New Roman" w:eastAsia="Times New Roman" w:hAnsi="Times New Roman" w:cs="Times New Roman"/>
+          <w:sz w:val="24"/>
+          <w:szCs w:val="24"/>
+        </w:rPr>
+        <w:t xml:space="preserve">test=&gt; create index ssn_idx on people (ssn); </w:t>
+      </w:r>
+    </w:p>
+    <w:p>
+      <w:pPr>
+        <w:pStyle w:val="ListParagraph"/>
+        <w:rPr>
+          <w:rFonts w:ascii="Times New Roman" w:eastAsia="Times New Roman" w:hAnsi="Times New Roman" w:cs="Times New Roman"/>
+          <w:sz w:val="24"/>
+          <w:szCs w:val="24"/>
+        </w:rPr>
+      </w:pPr>
+      <w:r>
+        <w:rPr>
+          <w:rFonts w:ascii="Times New Roman" w:eastAsia="Times New Roman" w:hAnsi="Times New Roman" w:cs="Times New Roman"/>
+          <w:sz w:val="24"/>
+          <w:szCs w:val="24"/>
+        </w:rPr>
+        <w:t>CREATE INDEX</w:t>
+      </w:r>
+    </w:p>
+    <w:p>
+      <w:pPr>
+        <w:pStyle w:val="ListParagraph"/>
+        <w:rPr>
+          <w:rFonts w:ascii="Times New Roman" w:eastAsia="Times New Roman" w:hAnsi="Times New Roman" w:cs="Times New Roman"/>
+          <w:sz w:val="24"/>
+          <w:szCs w:val="24"/>
+        </w:rPr>
+      </w:pPr>
+      <w:r>
+        <w:rPr>
+          <w:rFonts w:ascii="Times New Roman" w:eastAsia="Times New Roman" w:hAnsi="Times New Roman" w:cs="Times New Roman"/>
+          <w:sz w:val="24"/>
+          <w:szCs w:val="24"/>
+        </w:rPr>
+        <w:t xml:space="preserve"> </w:t>
+      </w:r>
+      <w:r>
+        <w:rPr>
+          <w:rFonts w:ascii="Times New Roman" w:eastAsia="Times New Roman" w:hAnsi="Times New Roman" w:cs="Times New Roman"/>
+          <w:b/>
+          <w:sz w:val="24"/>
+          <w:szCs w:val="24"/>
+        </w:rPr>
+        <w:t>Time</w:t>
+      </w:r>
+      <w:r>
+        <w:rPr>
+          <w:rFonts w:ascii="Times New Roman" w:eastAsia="Times New Roman" w:hAnsi="Times New Roman" w:cs="Times New Roman"/>
+          <w:sz w:val="24"/>
+          <w:szCs w:val="24"/>
+        </w:rPr>
+        <w:t>: 6960,246 ms</w:t>
+      </w:r>
+    </w:p>
+    <w:p>
+      <w:pPr>
+        <w:pStyle w:val="ListParagraph"/>
+        <w:numPr>
+          <w:ilvl w:val="0"/>
+          <w:numId w:val="8"/>
+        </w:numPr>
+        <w:rPr>
+          <w:rFonts w:ascii="Times New Roman" w:eastAsia="Times New Roman" w:hAnsi="Times New Roman" w:cs="Times New Roman"/>
+          <w:sz w:val="24"/>
+          <w:szCs w:val="24"/>
+        </w:rPr>
+      </w:pPr>
+      <w:r>
+        <w:rPr>
+          <w:rFonts w:ascii="Times New Roman" w:eastAsia="Times New Roman" w:hAnsi="Times New Roman" w:cs="Times New Roman"/>
+          <w:sz w:val="24"/>
+          <w:szCs w:val="24"/>
+        </w:rPr>
+        <w:t>After creating the index the output will be</w:t>
+      </w:r>
+    </w:p>
+    <w:p>
+      <w:pPr>
+        <w:pStyle w:val="ListParagraph"/>
+        <w:rPr>
+          <w:rFonts w:ascii="Times New Roman" w:eastAsia="Times New Roman" w:hAnsi="Times New Roman" w:cs="Times New Roman"/>
+          <w:sz w:val="24"/>
+          <w:szCs w:val="24"/>
+        </w:rPr>
+      </w:pPr>
+      <w:r>
+        <w:rPr>
+          <w:rFonts w:ascii="Times New Roman" w:eastAsia="Times New Roman" w:hAnsi="Times New Roman" w:cs="Times New Roman"/>
+          <w:sz w:val="24"/>
+          <w:szCs w:val="24"/>
+        </w:rPr>
+        <w:t xml:space="preserve">test=&gt; select * from people where ssn = '111-22-3334'; </w:t>
+      </w:r>
+    </w:p>
+    <w:p>
+      <w:pPr>
+        <w:pStyle w:val="ListParagraph"/>
+        <w:rPr>
+          <w:rFonts w:ascii="Times New Roman" w:eastAsia="Times New Roman" w:hAnsi="Times New Roman" w:cs="Times New Roman"/>
+          <w:sz w:val="24"/>
+          <w:szCs w:val="24"/>
+        </w:rPr>
+      </w:pPr>
+      <w:r>
+        <w:rPr>
+          <w:rFonts w:ascii="Times New Roman" w:eastAsia="Times New Roman" w:hAnsi="Times New Roman" w:cs="Times New Roman"/>
+          <w:sz w:val="24"/>
+          <w:szCs w:val="24"/>
+        </w:rPr>
+        <w:t xml:space="preserve">     ssn     | first_name | last_name </w:t>
+      </w:r>
+    </w:p>
+    <w:p>
+      <w:pPr>
+        <w:pStyle w:val="ListParagraph"/>
+        <w:rPr>
+          <w:rFonts w:ascii="Times New Roman" w:eastAsia="Times New Roman" w:hAnsi="Times New Roman" w:cs="Times New Roman"/>
+          <w:sz w:val="24"/>
+          <w:szCs w:val="24"/>
+        </w:rPr>
+      </w:pPr>
+      <w:r>
+        <w:rPr>
+          <w:rFonts w:ascii="Times New Roman" w:eastAsia="Times New Roman" w:hAnsi="Times New Roman" w:cs="Times New Roman"/>
+          <w:sz w:val="24"/>
+          <w:szCs w:val="24"/>
+        </w:rPr>
+        <w:t xml:space="preserve">-------------+------------+----------- </w:t>
+      </w:r>
+    </w:p>
+    <w:p>
+      <w:pPr>
+        <w:pStyle w:val="ListParagraph"/>
+        <w:rPr>
+          <w:rFonts w:ascii="Times New Roman" w:eastAsia="Times New Roman" w:hAnsi="Times New Roman" w:cs="Times New Roman"/>
+          <w:sz w:val="24"/>
+          <w:szCs w:val="24"/>
+        </w:rPr>
+      </w:pPr>
+      <w:r>
+        <w:rPr>
+          <w:rFonts w:ascii="Times New Roman" w:eastAsia="Times New Roman" w:hAnsi="Times New Roman" w:cs="Times New Roman"/>
+          <w:sz w:val="24"/>
+          <w:szCs w:val="24"/>
+        </w:rPr>
+        <w:t xml:space="preserve"> 111-22-3334 | Mike       | Fake </w:t>
+      </w:r>
+    </w:p>
+    <w:p>
+      <w:pPr>
+        <w:pStyle w:val="ListParagraph"/>
+        <w:rPr>
+          <w:rFonts w:ascii="Times New Roman" w:eastAsia="Times New Roman" w:hAnsi="Times New Roman" w:cs="Times New Roman"/>
+          <w:sz w:val="24"/>
+          <w:szCs w:val="24"/>
+        </w:rPr>
+      </w:pPr>
+      <w:r>
+        <w:rPr>
+          <w:rFonts w:ascii="Times New Roman" w:eastAsia="Times New Roman" w:hAnsi="Times New Roman" w:cs="Times New Roman"/>
+          <w:sz w:val="24"/>
+          <w:szCs w:val="24"/>
+        </w:rPr>
+        <w:t xml:space="preserve">(1 row) </w:t>
+      </w:r>
+    </w:p>
+    <w:p>
+      <w:pPr>
+        <w:pStyle w:val="ListParagraph"/>
+        <w:rPr>
+          <w:rFonts w:ascii="Times New Roman" w:eastAsia="Times New Roman" w:hAnsi="Times New Roman" w:cs="Times New Roman"/>
+          <w:sz w:val="24"/>
+          <w:szCs w:val="24"/>
+        </w:rPr>
+      </w:pPr>
+      <w:r>
+        <w:rPr>
+          <w:rFonts w:ascii="Times New Roman" w:eastAsia="Times New Roman" w:hAnsi="Times New Roman" w:cs="Times New Roman"/>
+          <w:sz w:val="24"/>
+          <w:szCs w:val="24"/>
+        </w:rPr>
+        <w:t xml:space="preserve"> </w:t>
+      </w:r>
+      <w:r>
+        <w:rPr>
+          <w:rFonts w:ascii="Times New Roman" w:eastAsia="Times New Roman" w:hAnsi="Times New Roman" w:cs="Times New Roman"/>
+          <w:b/>
+          <w:sz w:val="24"/>
+          <w:szCs w:val="24"/>
+        </w:rPr>
+        <w:t>Time</w:t>
+      </w:r>
+      <w:r>
+        <w:rPr>
+          <w:rFonts w:ascii="Times New Roman" w:eastAsia="Times New Roman" w:hAnsi="Times New Roman" w:cs="Times New Roman"/>
+          <w:sz w:val="24"/>
+          <w:szCs w:val="24"/>
+        </w:rPr>
+        <w:t>: 0,375 ms</w:t>
+      </w:r>
+    </w:p>
+    <w:p>
+      <w:pPr>
+        <w:rPr>
+          <w:rFonts w:ascii="Times New Roman" w:eastAsia="Times New Roman" w:hAnsi="Times New Roman" w:cs="Times New Roman"/>
+          <w:b/>
+          <w:sz w:val="24"/>
+          <w:szCs w:val="24"/>
+        </w:rPr>
+      </w:pPr>
+      <w:r>
+        <w:rPr>
+          <w:rFonts w:ascii="Times New Roman" w:eastAsia="Times New Roman" w:hAnsi="Times New Roman" w:cs="Times New Roman"/>
+          <w:b/>
+          <w:sz w:val="24"/>
+          <w:szCs w:val="24"/>
+        </w:rPr>
+        <w:t>Index Organized Tables:</w:t>
+      </w:r>
+    </w:p>
+    <w:p>
+      <w:pPr>
+        <w:pStyle w:val="ListParagraph"/>
+        <w:ind w:left="1080"/>
+        <w:rPr>
+          <w:rFonts w:ascii="Times New Roman" w:eastAsia="Times New Roman" w:hAnsi="Times New Roman" w:cs="Times New Roman"/>
+          <w:sz w:val="24"/>
+          <w:szCs w:val="24"/>
+        </w:rPr>
+      </w:pPr>
+      <w:r>
+        <w:rPr>
+          <w:rFonts w:ascii="Times New Roman" w:eastAsia="Times New Roman" w:hAnsi="Times New Roman" w:cs="Times New Roman"/>
+          <w:sz w:val="24"/>
+          <w:szCs w:val="24"/>
+        </w:rPr>
+        <w:t xml:space="preserve">These </w:t>
+      </w:r>
+      <w:r>
+        <w:rPr>
+          <w:rFonts w:ascii="Times New Roman" w:eastAsia="Times New Roman" w:hAnsi="Times New Roman" w:cs="Times New Roman"/>
+          <w:sz w:val="24"/>
+          <w:szCs w:val="24"/>
+        </w:rPr>
+        <w:t>are simply indexes which contain data from all table columns, not just a few of them. This way, the default heap structure is no longer needed. This has both adva</w:t>
+      </w:r>
+      <w:r>
+        <w:rPr>
+          <w:rFonts w:ascii="Times New Roman" w:eastAsia="Times New Roman" w:hAnsi="Times New Roman" w:cs="Times New Roman"/>
+          <w:sz w:val="24"/>
+          <w:szCs w:val="24"/>
+        </w:rPr>
+        <w:t xml:space="preserve">ntages and disadvantages, </w:t>
+      </w:r>
+      <w:r>
+        <w:rPr>
+          <w:rFonts w:ascii="Times New Roman" w:eastAsia="Times New Roman" w:hAnsi="Times New Roman" w:cs="Times New Roman"/>
+          <w:sz w:val="24"/>
+          <w:szCs w:val="24"/>
+        </w:rPr>
+        <w:t xml:space="preserve">Using indexes is not limited to heap tables only. </w:t>
+      </w:r>
+    </w:p>
+    <w:p>
+      <w:pPr>
+        <w:pStyle w:val="ListParagraph"/>
+        <w:numPr>
+          <w:ilvl w:val="0"/>
+          <w:numId w:val="8"/>
+        </w:numPr>
+        <w:rPr>
+          <w:rFonts w:ascii="Times New Roman" w:eastAsia="Times New Roman" w:hAnsi="Times New Roman" w:cs="Times New Roman"/>
+          <w:sz w:val="24"/>
+          <w:szCs w:val="24"/>
+        </w:rPr>
+      </w:pPr>
+      <w:r>
+        <w:rPr>
+          <w:rFonts w:ascii="Times New Roman" w:eastAsia="Times New Roman" w:hAnsi="Times New Roman" w:cs="Times New Roman"/>
+          <w:sz w:val="24"/>
+          <w:szCs w:val="24"/>
+        </w:rPr>
+        <w:t>You can create indexes both for heap tables and index-organized tables. You can have as many indexes as you need to, but there shouldn’t be too many of them per table. This is because of their overhead during insert, update and delete operations. For each of these operations, every index structure needs to be updated; this costs time.</w:t>
+      </w:r>
+    </w:p>
+    <w:p>
+      <w:pPr>
+        <w:rPr>
+          <w:rFonts w:ascii="Times New Roman" w:eastAsia="Times New Roman" w:hAnsi="Times New Roman" w:cs="Times New Roman"/>
+          <w:b/>
+          <w:sz w:val="24"/>
+          <w:szCs w:val="24"/>
+        </w:rPr>
+      </w:pPr>
+      <w:r>
+        <w:rPr>
+          <w:rFonts w:ascii="Times New Roman" w:eastAsia="Times New Roman" w:hAnsi="Times New Roman" w:cs="Times New Roman"/>
+          <w:b/>
+          <w:sz w:val="24"/>
+          <w:szCs w:val="24"/>
+        </w:rPr>
+        <w:t>Improving Performance:</w:t>
+      </w:r>
+    </w:p>
+    <w:p>
+      <w:pPr>
+        <w:pStyle w:val="ListParagraph"/>
+        <w:rPr>
+          <w:rFonts w:ascii="Times New Roman" w:eastAsia="Times New Roman" w:hAnsi="Times New Roman" w:cs="Times New Roman"/>
+          <w:sz w:val="24"/>
+          <w:szCs w:val="24"/>
+        </w:rPr>
+      </w:pPr>
+      <w:r>
+        <w:rPr>
+          <w:rFonts w:ascii="Times New Roman" w:eastAsia="Times New Roman" w:hAnsi="Times New Roman" w:cs="Times New Roman"/>
+          <w:sz w:val="24"/>
+          <w:szCs w:val="24"/>
+        </w:rPr>
+        <w:t xml:space="preserve">Considering the above scenario </w:t>
+      </w:r>
+      <w:r>
+        <w:rPr>
+          <w:rFonts w:ascii="Times New Roman" w:eastAsia="Times New Roman" w:hAnsi="Times New Roman" w:cs="Times New Roman"/>
+          <w:sz w:val="24"/>
+          <w:szCs w:val="24"/>
+        </w:rPr>
+        <w:t>the time of execution for the normal column</w:t>
+      </w:r>
+      <w:r>
+        <w:rPr>
+          <w:rFonts w:ascii="Times New Roman" w:eastAsia="Times New Roman" w:hAnsi="Times New Roman" w:cs="Times New Roman"/>
+          <w:sz w:val="24"/>
+          <w:szCs w:val="24"/>
+        </w:rPr>
+        <w:t xml:space="preserve"> is more because it</w:t>
+      </w:r>
+      <w:r>
+        <w:rPr>
+          <w:rFonts w:ascii="Times New Roman" w:eastAsia="Times New Roman" w:hAnsi="Times New Roman" w:cs="Times New Roman"/>
+          <w:sz w:val="24"/>
+          <w:szCs w:val="24"/>
+        </w:rPr>
+        <w:t xml:space="preserve"> will see total table for fetching the required rows</w:t>
+      </w:r>
+      <w:r>
+        <w:rPr>
+          <w:rFonts w:ascii="Times New Roman" w:eastAsia="Times New Roman" w:hAnsi="Times New Roman" w:cs="Times New Roman"/>
+          <w:sz w:val="24"/>
+          <w:szCs w:val="24"/>
+        </w:rPr>
+        <w:t xml:space="preserve"> b</w:t>
+      </w:r>
+      <w:r>
+        <w:rPr>
+          <w:rFonts w:ascii="Times New Roman" w:eastAsia="Times New Roman" w:hAnsi="Times New Roman" w:cs="Times New Roman"/>
+          <w:sz w:val="24"/>
+          <w:szCs w:val="24"/>
+        </w:rPr>
+        <w:t>ut when we create a column with index the</w:t>
+      </w:r>
+      <w:r>
+        <w:rPr>
+          <w:rFonts w:ascii="Times New Roman" w:eastAsia="Times New Roman" w:hAnsi="Times New Roman" w:cs="Times New Roman"/>
+          <w:sz w:val="24"/>
+          <w:szCs w:val="24"/>
+        </w:rPr>
+        <w:t>n</w:t>
+      </w:r>
+      <w:r>
+        <w:rPr>
+          <w:rFonts w:ascii="Times New Roman" w:eastAsia="Times New Roman" w:hAnsi="Times New Roman" w:cs="Times New Roman"/>
+          <w:sz w:val="24"/>
+          <w:szCs w:val="24"/>
+        </w:rPr>
+        <w:t xml:space="preserve"> it will check with all the rows associated with that so it will take less time in fetching the output. </w:t>
+      </w:r>
+    </w:p>
+    <w:p>
+      <w:pPr>
+        <w:pStyle w:val="ListParagraph"/>
+        <w:ind w:left="1080"/>
+        <w:rPr>
+          <w:rFonts w:ascii="Times New Roman" w:eastAsia="Times New Roman" w:hAnsi="Times New Roman" w:cs="Times New Roman"/>
+          <w:sz w:val="24"/>
+          <w:szCs w:val="24"/>
+        </w:rPr>
+      </w:pPr>
+    </w:p>
+    <w:p>
+      <w:pPr>
+        <w:rPr>
+          <w:rFonts w:ascii="Times New Roman" w:eastAsia="Times New Roman" w:hAnsi="Times New Roman" w:cs="Times New Roman"/>
+          <w:b/>
+          <w:sz w:val="24"/>
+          <w:szCs w:val="24"/>
+        </w:rPr>
+      </w:pPr>
+      <w:r>
+        <w:rPr>
+          <w:rFonts w:ascii="Times New Roman" w:eastAsia="Times New Roman" w:hAnsi="Times New Roman" w:cs="Times New Roman"/>
+          <w:b/>
+          <w:sz w:val="24"/>
+          <w:szCs w:val="24"/>
+        </w:rPr>
+        <w:t>18</w:t>
+      </w:r>
+      <w:r>
+        <w:rPr>
+          <w:rFonts w:ascii="Times New Roman" w:eastAsia="Times New Roman" w:hAnsi="Times New Roman" w:cs="Times New Roman"/>
+          <w:b/>
+          <w:sz w:val="24"/>
+          <w:szCs w:val="24"/>
+        </w:rPr>
+        <w:t>. W</w:t>
+      </w:r>
+      <w:r>
+        <w:rPr>
+          <w:rFonts w:ascii="Times New Roman" w:eastAsia="Times New Roman" w:hAnsi="Times New Roman" w:cs="Times New Roman"/>
+          <w:b/>
+          <w:sz w:val="24"/>
+          <w:szCs w:val="24"/>
+        </w:rPr>
         <w:t>hat is ETL testing</w:t>
       </w:r>
     </w:p>
     <w:p>
       <w:pPr>
+        <w:pStyle w:val="ListParagraph"/>
+        <w:numPr>
+          <w:ilvl w:val="0"/>
+          <w:numId w:val="8"/>
+        </w:numPr>
+        <w:rPr>
+          <w:rFonts w:ascii="Times New Roman" w:eastAsia="Times New Roman" w:hAnsi="Times New Roman" w:cs="Times New Roman"/>
+          <w:sz w:val="24"/>
+          <w:szCs w:val="24"/>
+        </w:rPr>
+      </w:pPr>
+      <w:r>
+        <w:rPr>
+          <w:rFonts w:ascii="Times New Roman" w:eastAsia="Times New Roman" w:hAnsi="Times New Roman" w:cs="Times New Roman"/>
+          <w:sz w:val="24"/>
+          <w:szCs w:val="24"/>
+        </w:rPr>
+        <w:t xml:space="preserve">ETL is commonly associated with Data Warehousing projects but there in reality any form of bulk data movement from a source to a target can be considered ETL. Large enterprises often have a need to move application data from one source to another for </w:t>
+      </w:r>
+      <w:r>
+        <w:rPr>
+          <w:rFonts w:ascii="Times New Roman" w:eastAsia="Times New Roman" w:hAnsi="Times New Roman" w:cs="Times New Roman"/>
+          <w:sz w:val="24"/>
+          <w:szCs w:val="24"/>
+        </w:rPr>
+        <w:lastRenderedPageBreak/>
+        <w:t>data integration or data migration purposes. ETL testing is a data centric testing process to validate that the data has been tranformed and loaded into the target as expected.</w:t>
+      </w:r>
+    </w:p>
+    <w:p>
+      <w:pPr>
+        <w:rPr>
+          <w:rFonts w:ascii="Times New Roman" w:eastAsia="Times New Roman" w:hAnsi="Times New Roman" w:cs="Times New Roman"/>
+          <w:sz w:val="24"/>
+          <w:szCs w:val="24"/>
+        </w:rPr>
+      </w:pPr>
+    </w:p>
+    <w:p>
+      <w:pPr>
         <w:rPr>
           <w:rFonts w:ascii="Times New Roman" w:eastAsia="Times New Roman" w:hAnsi="Times New Roman" w:cs="Times New Roman"/>
           <w:b/>
@@ -14757,7 +17426,7 @@
           <w:sz w:val="24"/>
           <w:szCs w:val="24"/>
         </w:rPr>
-        <w:t>18. D</w:t>
+        <w:t>Challenges in ETL Testing</w:t>
       </w:r>
       <w:r>
         <w:rPr>
@@ -14766,18 +17435,162 @@
           <w:sz w:val="24"/>
           <w:szCs w:val="24"/>
         </w:rPr>
-        <w:t>ifferent ETL jobs (SSIS jobs, informatcia jobs)</w:t>
-      </w:r>
-    </w:p>
-    <w:p>
-      <w:pPr>
+        <w:t>:</w:t>
+      </w:r>
+    </w:p>
+    <w:p>
+      <w:pPr>
+        <w:rPr>
+          <w:rFonts w:ascii="Times New Roman" w:eastAsia="Times New Roman" w:hAnsi="Times New Roman" w:cs="Times New Roman"/>
+          <w:sz w:val="24"/>
+          <w:szCs w:val="24"/>
+        </w:rPr>
+      </w:pPr>
+      <w:r>
+        <w:rPr>
+          <w:rFonts w:ascii="Times New Roman" w:eastAsia="Times New Roman" w:hAnsi="Times New Roman" w:cs="Times New Roman"/>
+          <w:sz w:val="24"/>
+          <w:szCs w:val="24"/>
+        </w:rPr>
+        <w:t xml:space="preserve">ETL Testing is different from application testing because it requires a data centric testing approach. Some of the challenges in ETL Testing are: </w:t>
+      </w:r>
+    </w:p>
+    <w:p>
+      <w:pPr>
+        <w:rPr>
+          <w:rFonts w:ascii="Times New Roman" w:eastAsia="Times New Roman" w:hAnsi="Times New Roman" w:cs="Times New Roman"/>
+          <w:sz w:val="24"/>
+          <w:szCs w:val="24"/>
+        </w:rPr>
+      </w:pPr>
+      <w:r>
+        <w:rPr>
+          <w:rFonts w:ascii="Times New Roman" w:eastAsia="Times New Roman" w:hAnsi="Times New Roman" w:cs="Times New Roman"/>
+          <w:sz w:val="24"/>
+          <w:szCs w:val="24"/>
+        </w:rPr>
+        <w:t xml:space="preserve">   - ETL Testing involves comparing of large volumes of data typically millions of records.</w:t>
+      </w:r>
+    </w:p>
+    <w:p>
+      <w:pPr>
+        <w:rPr>
+          <w:rFonts w:ascii="Times New Roman" w:eastAsia="Times New Roman" w:hAnsi="Times New Roman" w:cs="Times New Roman"/>
+          <w:sz w:val="24"/>
+          <w:szCs w:val="24"/>
+        </w:rPr>
+      </w:pPr>
+      <w:r>
+        <w:rPr>
+          <w:rFonts w:ascii="Times New Roman" w:eastAsia="Times New Roman" w:hAnsi="Times New Roman" w:cs="Times New Roman"/>
+          <w:sz w:val="24"/>
+          <w:szCs w:val="24"/>
+        </w:rPr>
+        <w:t xml:space="preserve">   - The data that needs to be tested is in heterogeneous data sources (eg. databases, flat files).</w:t>
+      </w:r>
+    </w:p>
+    <w:p>
+      <w:pPr>
+        <w:rPr>
+          <w:rFonts w:ascii="Times New Roman" w:eastAsia="Times New Roman" w:hAnsi="Times New Roman" w:cs="Times New Roman"/>
+          <w:sz w:val="24"/>
+          <w:szCs w:val="24"/>
+        </w:rPr>
+      </w:pPr>
+      <w:r>
+        <w:rPr>
+          <w:rFonts w:ascii="Times New Roman" w:eastAsia="Times New Roman" w:hAnsi="Times New Roman" w:cs="Times New Roman"/>
+          <w:sz w:val="24"/>
+          <w:szCs w:val="24"/>
+        </w:rPr>
+        <w:t xml:space="preserve">   - Data is often transformed which might require complex SQL queries for comparing </w:t>
+      </w:r>
+      <w:r>
+        <w:rPr>
+          <w:rFonts w:ascii="Times New Roman" w:eastAsia="Times New Roman" w:hAnsi="Times New Roman" w:cs="Times New Roman"/>
+          <w:sz w:val="24"/>
+          <w:szCs w:val="24"/>
+        </w:rPr>
+        <w:t>t</w:t>
+      </w:r>
+      <w:r>
+        <w:rPr>
+          <w:rFonts w:ascii="Times New Roman" w:eastAsia="Times New Roman" w:hAnsi="Times New Roman" w:cs="Times New Roman"/>
+          <w:sz w:val="24"/>
+          <w:szCs w:val="24"/>
+        </w:rPr>
+        <w:t>he data.</w:t>
+      </w:r>
+    </w:p>
+    <w:p>
+      <w:pPr>
+        <w:rPr>
+          <w:rFonts w:ascii="Times New Roman" w:eastAsia="Times New Roman" w:hAnsi="Times New Roman" w:cs="Times New Roman"/>
+          <w:sz w:val="24"/>
+          <w:szCs w:val="24"/>
+        </w:rPr>
+      </w:pPr>
+      <w:r>
+        <w:rPr>
+          <w:rFonts w:ascii="Times New Roman" w:eastAsia="Times New Roman" w:hAnsi="Times New Roman" w:cs="Times New Roman"/>
+          <w:sz w:val="24"/>
+          <w:szCs w:val="24"/>
+        </w:rPr>
+        <w:t xml:space="preserve">   - ETL testing is very much dependent on the availability of test data with different test scenarios.</w:t>
+      </w:r>
+    </w:p>
+    <w:p>
+      <w:pPr>
+        <w:rPr>
+          <w:rFonts w:ascii="Times New Roman" w:eastAsia="Times New Roman" w:hAnsi="Times New Roman" w:cs="Times New Roman"/>
+          <w:sz w:val="24"/>
+          <w:szCs w:val="24"/>
+        </w:rPr>
+      </w:pPr>
+    </w:p>
+    <w:p>
+      <w:pPr>
+        <w:rPr>
+          <w:rFonts w:ascii="Times New Roman" w:eastAsia="Times New Roman" w:hAnsi="Times New Roman" w:cs="Times New Roman"/>
+          <w:sz w:val="24"/>
+          <w:szCs w:val="24"/>
+        </w:rPr>
+      </w:pPr>
+      <w:r>
+        <w:rPr>
+          <w:rFonts w:ascii="Times New Roman" w:eastAsia="Times New Roman" w:hAnsi="Times New Roman" w:cs="Times New Roman"/>
+          <w:sz w:val="24"/>
+          <w:szCs w:val="24"/>
+        </w:rPr>
+        <w:t>Although there are slight variations in the type of tests that need to be executed for each project, below are the most common types of tests that need to be done for ETL Testing.</w:t>
+      </w:r>
+    </w:p>
+    <w:p>
+      <w:pPr>
+        <w:rPr>
+          <w:rFonts w:ascii="Times New Roman" w:eastAsia="Times New Roman" w:hAnsi="Times New Roman" w:cs="Times New Roman"/>
+          <w:sz w:val="24"/>
+          <w:szCs w:val="24"/>
+        </w:rPr>
+      </w:pPr>
+    </w:p>
+    <w:p>
+      <w:pPr>
+        <w:rPr>
+          <w:rFonts w:ascii="Times New Roman" w:eastAsia="Times New Roman" w:hAnsi="Times New Roman" w:cs="Times New Roman"/>
+          <w:sz w:val="24"/>
+          <w:szCs w:val="24"/>
+        </w:rPr>
+      </w:pPr>
+      <w:r>
         <w:rPr>
           <w:rFonts w:ascii="Times New Roman" w:eastAsia="Times New Roman" w:hAnsi="Times New Roman" w:cs="Times New Roman"/>
           <w:b/>
           <w:sz w:val="24"/>
           <w:szCs w:val="24"/>
         </w:rPr>
-      </w:pPr>
+        <w:t>METADATA TESTING</w:t>
+      </w:r>
       <w:r>
         <w:rPr>
           <w:rFonts w:ascii="Times New Roman" w:eastAsia="Times New Roman" w:hAnsi="Times New Roman" w:cs="Times New Roman"/>
@@ -14785,35 +17598,638 @@
           <w:sz w:val="24"/>
           <w:szCs w:val="24"/>
         </w:rPr>
-        <w:t>19</w:t>
-      </w:r>
-      <w:r>
+        <w:t xml:space="preserve">: </w:t>
+      </w:r>
+      <w:r>
+        <w:rPr>
+          <w:rFonts w:ascii="Times New Roman" w:eastAsia="Times New Roman" w:hAnsi="Times New Roman" w:cs="Times New Roman"/>
+          <w:sz w:val="24"/>
+          <w:szCs w:val="24"/>
+        </w:rPr>
+        <w:t>The purpose of Metadata Testing is to verify that the table definitions conform to the data model and application design specifications.</w:t>
+      </w:r>
+    </w:p>
+    <w:p>
+      <w:pPr>
         <w:rPr>
           <w:rFonts w:ascii="Times New Roman" w:eastAsia="Times New Roman" w:hAnsi="Times New Roman" w:cs="Times New Roman"/>
           <w:b/>
           <w:sz w:val="24"/>
           <w:szCs w:val="24"/>
         </w:rPr>
+      </w:pPr>
+      <w:r>
+        <w:rPr>
+          <w:rFonts w:ascii="Times New Roman" w:eastAsia="Times New Roman" w:hAnsi="Times New Roman" w:cs="Times New Roman"/>
+          <w:b/>
+          <w:sz w:val="24"/>
+          <w:szCs w:val="24"/>
+        </w:rPr>
+        <w:t>Data Type Check</w:t>
+      </w:r>
+      <w:r>
+        <w:rPr>
+          <w:rFonts w:ascii="Times New Roman" w:eastAsia="Times New Roman" w:hAnsi="Times New Roman" w:cs="Times New Roman"/>
+          <w:b/>
+          <w:sz w:val="24"/>
+          <w:szCs w:val="24"/>
+        </w:rPr>
+        <w:t>:</w:t>
+      </w:r>
+    </w:p>
+    <w:p>
+      <w:pPr>
+        <w:rPr>
+          <w:rFonts w:ascii="Times New Roman" w:eastAsia="Times New Roman" w:hAnsi="Times New Roman" w:cs="Times New Roman"/>
+          <w:sz w:val="24"/>
+          <w:szCs w:val="24"/>
+        </w:rPr>
+      </w:pPr>
+      <w:r>
+        <w:rPr>
+          <w:rFonts w:ascii="Times New Roman" w:eastAsia="Times New Roman" w:hAnsi="Times New Roman" w:cs="Times New Roman"/>
+          <w:sz w:val="24"/>
+          <w:szCs w:val="24"/>
+        </w:rPr>
+        <w:t>Verify that the table and column data type definitions are as per the data model design</w:t>
+      </w:r>
+      <w:r>
+        <w:rPr>
+          <w:rFonts w:ascii="Times New Roman" w:eastAsia="Times New Roman" w:hAnsi="Times New Roman" w:cs="Times New Roman"/>
+          <w:b/>
+          <w:sz w:val="24"/>
+          <w:szCs w:val="24"/>
+        </w:rPr>
+        <w:t xml:space="preserve"> </w:t>
+      </w:r>
+      <w:r>
+        <w:rPr>
+          <w:rFonts w:ascii="Times New Roman" w:eastAsia="Times New Roman" w:hAnsi="Times New Roman" w:cs="Times New Roman"/>
+          <w:sz w:val="24"/>
+          <w:szCs w:val="24"/>
+        </w:rPr>
+        <w:t>specifications.</w:t>
+      </w:r>
+    </w:p>
+    <w:p>
+      <w:pPr>
+        <w:rPr>
+          <w:rFonts w:ascii="Times New Roman" w:eastAsia="Times New Roman" w:hAnsi="Times New Roman" w:cs="Times New Roman"/>
+          <w:sz w:val="24"/>
+          <w:szCs w:val="24"/>
+        </w:rPr>
+      </w:pPr>
+      <w:r>
+        <w:rPr>
+          <w:rFonts w:ascii="Times New Roman" w:eastAsia="Times New Roman" w:hAnsi="Times New Roman" w:cs="Times New Roman"/>
+          <w:sz w:val="24"/>
+          <w:szCs w:val="24"/>
+          <w:u w:val="single"/>
+        </w:rPr>
+        <w:t>Example</w:t>
+      </w:r>
+      <w:r>
+        <w:rPr>
+          <w:rFonts w:ascii="Times New Roman" w:eastAsia="Times New Roman" w:hAnsi="Times New Roman" w:cs="Times New Roman"/>
+          <w:sz w:val="24"/>
+          <w:szCs w:val="24"/>
+        </w:rPr>
+        <w:t>: Data Model column data type is NUMBER but the database column data type is STRING (or VARCHAR).</w:t>
+      </w:r>
+    </w:p>
+    <w:p>
+      <w:pPr>
+        <w:rPr>
+          <w:rFonts w:ascii="Times New Roman" w:eastAsia="Times New Roman" w:hAnsi="Times New Roman" w:cs="Times New Roman"/>
+          <w:b/>
+          <w:sz w:val="24"/>
+          <w:szCs w:val="24"/>
+        </w:rPr>
+      </w:pPr>
+      <w:r>
+        <w:rPr>
+          <w:rFonts w:ascii="Times New Roman" w:eastAsia="Times New Roman" w:hAnsi="Times New Roman" w:cs="Times New Roman"/>
+          <w:b/>
+          <w:sz w:val="24"/>
+          <w:szCs w:val="24"/>
+        </w:rPr>
+        <w:t>Data Length Check</w:t>
+      </w:r>
+      <w:r>
+        <w:rPr>
+          <w:rFonts w:ascii="Times New Roman" w:eastAsia="Times New Roman" w:hAnsi="Times New Roman" w:cs="Times New Roman"/>
+          <w:b/>
+          <w:sz w:val="24"/>
+          <w:szCs w:val="24"/>
+        </w:rPr>
+        <w:t>:</w:t>
+      </w:r>
+    </w:p>
+    <w:p>
+      <w:pPr>
+        <w:rPr>
+          <w:rFonts w:ascii="Times New Roman" w:eastAsia="Times New Roman" w:hAnsi="Times New Roman" w:cs="Times New Roman"/>
+          <w:sz w:val="24"/>
+          <w:szCs w:val="24"/>
+          <w:u w:val="single"/>
+        </w:rPr>
+      </w:pPr>
+      <w:r>
+        <w:rPr>
+          <w:rFonts w:ascii="Times New Roman" w:eastAsia="Times New Roman" w:hAnsi="Times New Roman" w:cs="Times New Roman"/>
+          <w:sz w:val="24"/>
+          <w:szCs w:val="24"/>
+        </w:rPr>
+        <w:t>Verify that the length of database columns are as per the data model design specifications.</w:t>
+      </w:r>
+    </w:p>
+    <w:p>
+      <w:pPr>
+        <w:rPr>
+          <w:rFonts w:ascii="Times New Roman" w:eastAsia="Times New Roman" w:hAnsi="Times New Roman" w:cs="Times New Roman"/>
+          <w:sz w:val="24"/>
+          <w:szCs w:val="24"/>
+        </w:rPr>
+      </w:pPr>
+      <w:r>
+        <w:rPr>
+          <w:rFonts w:ascii="Times New Roman" w:eastAsia="Times New Roman" w:hAnsi="Times New Roman" w:cs="Times New Roman"/>
+          <w:sz w:val="24"/>
+          <w:szCs w:val="24"/>
+          <w:u w:val="single"/>
+        </w:rPr>
+        <w:t>Example:</w:t>
+      </w:r>
+      <w:r>
+        <w:rPr>
+          <w:rFonts w:ascii="Times New Roman" w:eastAsia="Times New Roman" w:hAnsi="Times New Roman" w:cs="Times New Roman"/>
+          <w:sz w:val="24"/>
+          <w:szCs w:val="24"/>
+        </w:rPr>
+        <w:t xml:space="preserve"> </w:t>
+      </w:r>
+      <w:r>
+        <w:rPr>
+          <w:rFonts w:ascii="Times New Roman" w:eastAsia="Times New Roman" w:hAnsi="Times New Roman" w:cs="Times New Roman"/>
+          <w:sz w:val="24"/>
+          <w:szCs w:val="24"/>
+        </w:rPr>
+        <w:t>Example: Data Model specification for the 'first_name' column is of length 100 but the corresponding database table column is only 80 characters long.</w:t>
+      </w:r>
+    </w:p>
+    <w:p>
+      <w:pPr>
+        <w:rPr>
+          <w:rFonts w:ascii="Times New Roman" w:eastAsia="Times New Roman" w:hAnsi="Times New Roman" w:cs="Times New Roman"/>
+          <w:b/>
+          <w:sz w:val="24"/>
+          <w:szCs w:val="24"/>
+        </w:rPr>
+      </w:pPr>
+      <w:r>
+        <w:rPr>
+          <w:rFonts w:ascii="Times New Roman" w:eastAsia="Times New Roman" w:hAnsi="Times New Roman" w:cs="Times New Roman"/>
+          <w:b/>
+          <w:sz w:val="24"/>
+          <w:szCs w:val="24"/>
+        </w:rPr>
+        <w:t>Index/Constraint Check</w:t>
+      </w:r>
+      <w:r>
+        <w:rPr>
+          <w:rFonts w:ascii="Times New Roman" w:eastAsia="Times New Roman" w:hAnsi="Times New Roman" w:cs="Times New Roman"/>
+          <w:b/>
+          <w:sz w:val="24"/>
+          <w:szCs w:val="24"/>
+        </w:rPr>
+        <w:t>:</w:t>
+      </w:r>
+    </w:p>
+    <w:p>
+      <w:pPr>
+        <w:rPr>
+          <w:rFonts w:ascii="Times New Roman" w:eastAsia="Times New Roman" w:hAnsi="Times New Roman" w:cs="Times New Roman"/>
+          <w:sz w:val="24"/>
+          <w:szCs w:val="24"/>
+        </w:rPr>
+      </w:pPr>
+      <w:r>
+        <w:rPr>
+          <w:rFonts w:ascii="Times New Roman" w:eastAsia="Times New Roman" w:hAnsi="Times New Roman" w:cs="Times New Roman"/>
+          <w:sz w:val="24"/>
+          <w:szCs w:val="24"/>
+        </w:rPr>
+        <w:t>Verify that proper constraints and indexes are defined on the database tables as per the design specifications.</w:t>
+      </w:r>
+    </w:p>
+    <w:p>
+      <w:pPr>
+        <w:rPr>
+          <w:rFonts w:ascii="Times New Roman" w:eastAsia="Times New Roman" w:hAnsi="Times New Roman" w:cs="Times New Roman"/>
+          <w:sz w:val="24"/>
+          <w:szCs w:val="24"/>
+        </w:rPr>
+      </w:pPr>
+      <w:r>
+        <w:rPr>
+          <w:rFonts w:ascii="Times New Roman" w:eastAsia="Times New Roman" w:hAnsi="Times New Roman" w:cs="Times New Roman"/>
+          <w:sz w:val="24"/>
+          <w:szCs w:val="24"/>
+        </w:rPr>
+        <w:t xml:space="preserve">   Verify that the columns that cannot be null have the 'NOT NULL' constraint. </w:t>
+      </w:r>
+    </w:p>
+    <w:p>
+      <w:pPr>
+        <w:rPr>
+          <w:rFonts w:ascii="Times New Roman" w:eastAsia="Times New Roman" w:hAnsi="Times New Roman" w:cs="Times New Roman"/>
+          <w:sz w:val="24"/>
+          <w:szCs w:val="24"/>
+        </w:rPr>
+      </w:pPr>
+      <w:r>
+        <w:rPr>
+          <w:rFonts w:ascii="Times New Roman" w:eastAsia="Times New Roman" w:hAnsi="Times New Roman" w:cs="Times New Roman"/>
+          <w:sz w:val="24"/>
+          <w:szCs w:val="24"/>
+        </w:rPr>
+        <w:t xml:space="preserve">   Verify that the unique key and foreign key columns are indexed as per the requirement. </w:t>
+      </w:r>
+    </w:p>
+    <w:p>
+      <w:pPr>
+        <w:rPr>
+          <w:rFonts w:ascii="Times New Roman" w:eastAsia="Times New Roman" w:hAnsi="Times New Roman" w:cs="Times New Roman"/>
+          <w:sz w:val="24"/>
+          <w:szCs w:val="24"/>
+        </w:rPr>
+      </w:pPr>
+      <w:r>
+        <w:rPr>
+          <w:rFonts w:ascii="Times New Roman" w:eastAsia="Times New Roman" w:hAnsi="Times New Roman" w:cs="Times New Roman"/>
+          <w:sz w:val="24"/>
+          <w:szCs w:val="24"/>
+        </w:rPr>
+        <w:t xml:space="preserve">   Verify that the table was named according to the table naming convention.</w:t>
+      </w:r>
+    </w:p>
+    <w:p>
+      <w:pPr>
+        <w:rPr>
+          <w:rFonts w:ascii="Times New Roman" w:eastAsia="Times New Roman" w:hAnsi="Times New Roman" w:cs="Times New Roman"/>
+          <w:sz w:val="24"/>
+          <w:szCs w:val="24"/>
+        </w:rPr>
+      </w:pPr>
+      <w:r>
+        <w:rPr>
+          <w:rFonts w:ascii="Times New Roman" w:eastAsia="Times New Roman" w:hAnsi="Times New Roman" w:cs="Times New Roman"/>
+          <w:sz w:val="24"/>
+          <w:szCs w:val="24"/>
+          <w:u w:val="single"/>
+        </w:rPr>
+        <w:t>Example 1</w:t>
+      </w:r>
+      <w:r>
+        <w:rPr>
+          <w:rFonts w:ascii="Times New Roman" w:eastAsia="Times New Roman" w:hAnsi="Times New Roman" w:cs="Times New Roman"/>
+          <w:sz w:val="24"/>
+          <w:szCs w:val="24"/>
+        </w:rPr>
+        <w:t>: A column was defined as 'NOT NULL' but it can be optional as per the design.</w:t>
+      </w:r>
+    </w:p>
+    <w:p>
+      <w:pPr>
+        <w:rPr>
+          <w:rFonts w:ascii="Times New Roman" w:eastAsia="Times New Roman" w:hAnsi="Times New Roman" w:cs="Times New Roman"/>
+          <w:sz w:val="24"/>
+          <w:szCs w:val="24"/>
+        </w:rPr>
+      </w:pPr>
+      <w:r>
+        <w:rPr>
+          <w:rFonts w:ascii="Times New Roman" w:eastAsia="Times New Roman" w:hAnsi="Times New Roman" w:cs="Times New Roman"/>
+          <w:sz w:val="24"/>
+          <w:szCs w:val="24"/>
+          <w:u w:val="single"/>
+        </w:rPr>
+        <w:t>Example 2</w:t>
+      </w:r>
+      <w:r>
+        <w:rPr>
+          <w:rFonts w:ascii="Times New Roman" w:eastAsia="Times New Roman" w:hAnsi="Times New Roman" w:cs="Times New Roman"/>
+          <w:sz w:val="24"/>
+          <w:szCs w:val="24"/>
+        </w:rPr>
+        <w:t>: Foreign key constraints were not defined on the database table resulting in orphan records in the child table.</w:t>
+      </w:r>
+    </w:p>
+    <w:p>
+      <w:pPr>
+        <w:rPr>
+          <w:rFonts w:ascii="Times New Roman" w:eastAsia="Times New Roman" w:hAnsi="Times New Roman" w:cs="Times New Roman"/>
+          <w:b/>
+          <w:sz w:val="24"/>
+          <w:szCs w:val="24"/>
+        </w:rPr>
+      </w:pPr>
+      <w:r>
+        <w:rPr>
+          <w:rFonts w:ascii="Times New Roman" w:eastAsia="Times New Roman" w:hAnsi="Times New Roman" w:cs="Times New Roman"/>
+          <w:b/>
+          <w:sz w:val="24"/>
+          <w:szCs w:val="24"/>
+        </w:rPr>
+        <w:t>Metadata Naming Standards Check</w:t>
+      </w:r>
+      <w:r>
+        <w:rPr>
+          <w:rFonts w:ascii="Times New Roman" w:eastAsia="Times New Roman" w:hAnsi="Times New Roman" w:cs="Times New Roman"/>
+          <w:b/>
+          <w:sz w:val="24"/>
+          <w:szCs w:val="24"/>
+        </w:rPr>
+        <w:t>:</w:t>
+      </w:r>
+    </w:p>
+    <w:p>
+      <w:pPr>
+        <w:rPr>
+          <w:rFonts w:ascii="Times New Roman" w:eastAsia="Times New Roman" w:hAnsi="Times New Roman" w:cs="Times New Roman"/>
+          <w:sz w:val="24"/>
+          <w:szCs w:val="24"/>
+        </w:rPr>
+      </w:pPr>
+      <w:r>
+        <w:rPr>
+          <w:rFonts w:ascii="Times New Roman" w:eastAsia="Times New Roman" w:hAnsi="Times New Roman" w:cs="Times New Roman"/>
+          <w:sz w:val="24"/>
+          <w:szCs w:val="24"/>
+        </w:rPr>
+        <w:t>Verify that the names of the database metadata such as tables, columns, indexes are as per the naming standards.</w:t>
+      </w:r>
+    </w:p>
+    <w:p>
+      <w:pPr>
+        <w:rPr>
+          <w:rFonts w:ascii="Times New Roman" w:eastAsia="Times New Roman" w:hAnsi="Times New Roman" w:cs="Times New Roman"/>
+          <w:sz w:val="24"/>
+          <w:szCs w:val="24"/>
+        </w:rPr>
+      </w:pPr>
+      <w:r>
+        <w:rPr>
+          <w:rFonts w:ascii="Times New Roman" w:eastAsia="Times New Roman" w:hAnsi="Times New Roman" w:cs="Times New Roman"/>
+          <w:sz w:val="24"/>
+          <w:szCs w:val="24"/>
+          <w:u w:val="single"/>
+        </w:rPr>
+        <w:t>Example</w:t>
+      </w:r>
+      <w:r>
+        <w:rPr>
+          <w:rFonts w:ascii="Times New Roman" w:eastAsia="Times New Roman" w:hAnsi="Times New Roman" w:cs="Times New Roman"/>
+          <w:sz w:val="24"/>
+          <w:szCs w:val="24"/>
+        </w:rPr>
+        <w:t>: The naming standard for Fact tables is to end with an '_F' but some of the fact tables names end with '_FACT'.</w:t>
+      </w:r>
+    </w:p>
+    <w:p>
+      <w:pPr>
+        <w:rPr>
+          <w:rFonts w:ascii="Times New Roman" w:eastAsia="Times New Roman" w:hAnsi="Times New Roman" w:cs="Times New Roman"/>
+          <w:b/>
+          <w:sz w:val="24"/>
+          <w:szCs w:val="24"/>
+        </w:rPr>
+      </w:pPr>
+      <w:r>
+        <w:rPr>
+          <w:rFonts w:ascii="Times New Roman" w:eastAsia="Times New Roman" w:hAnsi="Times New Roman" w:cs="Times New Roman"/>
+          <w:b/>
+          <w:sz w:val="24"/>
+          <w:szCs w:val="24"/>
+        </w:rPr>
+        <w:lastRenderedPageBreak/>
+        <w:t>Metadata Check Across Environments</w:t>
+      </w:r>
+      <w:r>
+        <w:rPr>
+          <w:rFonts w:ascii="Times New Roman" w:eastAsia="Times New Roman" w:hAnsi="Times New Roman" w:cs="Times New Roman"/>
+          <w:b/>
+          <w:sz w:val="24"/>
+          <w:szCs w:val="24"/>
+        </w:rPr>
+        <w:t>:</w:t>
+      </w:r>
+    </w:p>
+    <w:p>
+      <w:pPr>
+        <w:rPr>
+          <w:rFonts w:ascii="Times New Roman" w:eastAsia="Times New Roman" w:hAnsi="Times New Roman" w:cs="Times New Roman"/>
+          <w:sz w:val="24"/>
+          <w:szCs w:val="24"/>
+        </w:rPr>
+      </w:pPr>
+      <w:r>
+        <w:rPr>
+          <w:rFonts w:ascii="Times New Roman" w:eastAsia="Times New Roman" w:hAnsi="Times New Roman" w:cs="Times New Roman"/>
+          <w:sz w:val="24"/>
+          <w:szCs w:val="24"/>
+        </w:rPr>
+        <w:t>Compare table and column metadata across environments to ensure that changes have been migrated appropriately.</w:t>
+      </w:r>
+    </w:p>
+    <w:p>
+      <w:pPr>
+        <w:rPr>
+          <w:rFonts w:ascii="Times New Roman" w:eastAsia="Times New Roman" w:hAnsi="Times New Roman" w:cs="Times New Roman"/>
+          <w:sz w:val="24"/>
+          <w:szCs w:val="24"/>
+        </w:rPr>
+      </w:pPr>
+      <w:r>
+        <w:rPr>
+          <w:rFonts w:ascii="Times New Roman" w:eastAsia="Times New Roman" w:hAnsi="Times New Roman" w:cs="Times New Roman"/>
+          <w:sz w:val="24"/>
+          <w:szCs w:val="24"/>
+          <w:u w:val="single"/>
+        </w:rPr>
+        <w:t>Example</w:t>
+      </w:r>
+      <w:r>
+        <w:rPr>
+          <w:rFonts w:ascii="Times New Roman" w:eastAsia="Times New Roman" w:hAnsi="Times New Roman" w:cs="Times New Roman"/>
+          <w:sz w:val="24"/>
+          <w:szCs w:val="24"/>
+        </w:rPr>
+        <w:t>: A new column added to the SALES fact table was not migrated from the Development to the Test environment resulting in ETL failures.</w:t>
+      </w:r>
+    </w:p>
+    <w:p>
+      <w:pPr>
+        <w:rPr>
+          <w:rFonts w:ascii="Times New Roman" w:eastAsia="Times New Roman" w:hAnsi="Times New Roman" w:cs="Times New Roman"/>
+          <w:sz w:val="24"/>
+          <w:szCs w:val="24"/>
+        </w:rPr>
+      </w:pPr>
+    </w:p>
+    <w:p>
+      <w:pPr>
+        <w:rPr>
+          <w:rFonts w:ascii="Times New Roman" w:eastAsia="Times New Roman" w:hAnsi="Times New Roman" w:cs="Times New Roman"/>
+          <w:b/>
+          <w:sz w:val="24"/>
+          <w:szCs w:val="24"/>
+        </w:rPr>
+      </w:pPr>
+      <w:r>
+        <w:rPr>
+          <w:rFonts w:ascii="Times New Roman" w:eastAsia="Times New Roman" w:hAnsi="Times New Roman" w:cs="Times New Roman"/>
+          <w:b/>
+          <w:sz w:val="24"/>
+          <w:szCs w:val="24"/>
+        </w:rPr>
+        <w:t>Automate metadata testing with ETL Validator</w:t>
+      </w:r>
+    </w:p>
+    <w:p>
+      <w:pPr>
+        <w:rPr>
+          <w:rFonts w:ascii="Times New Roman" w:eastAsia="Times New Roman" w:hAnsi="Times New Roman" w:cs="Times New Roman"/>
+          <w:sz w:val="24"/>
+          <w:szCs w:val="24"/>
+        </w:rPr>
+      </w:pPr>
+      <w:r>
+        <w:rPr>
+          <w:rFonts w:ascii="Times New Roman" w:eastAsia="Times New Roman" w:hAnsi="Times New Roman" w:cs="Times New Roman"/>
+          <w:sz w:val="24"/>
+          <w:szCs w:val="24"/>
+        </w:rPr>
+        <w:t>ETL Validator comes with Metadata Compare Wizard for automatically capturing and comparing Table Metadata.</w:t>
+      </w:r>
+    </w:p>
+    <w:p>
+      <w:pPr>
+        <w:pStyle w:val="ListParagraph"/>
+        <w:numPr>
+          <w:ilvl w:val="0"/>
+          <w:numId w:val="8"/>
+        </w:numPr>
+        <w:rPr>
+          <w:rFonts w:ascii="Times New Roman" w:eastAsia="Times New Roman" w:hAnsi="Times New Roman" w:cs="Times New Roman"/>
+          <w:sz w:val="24"/>
+          <w:szCs w:val="24"/>
+        </w:rPr>
+      </w:pPr>
+      <w:r>
+        <w:rPr>
+          <w:rFonts w:ascii="Times New Roman" w:eastAsia="Times New Roman" w:hAnsi="Times New Roman" w:cs="Times New Roman"/>
+          <w:sz w:val="24"/>
+          <w:szCs w:val="24"/>
+        </w:rPr>
+        <w:t>Track changes to Table metadata over a period of time. This helps ensure that the QA and development teams are aware of the changes to table metadata in both Source and Target systems.</w:t>
+      </w:r>
+    </w:p>
+    <w:p>
+      <w:pPr>
+        <w:pStyle w:val="ListParagraph"/>
+        <w:numPr>
+          <w:ilvl w:val="0"/>
+          <w:numId w:val="8"/>
+        </w:numPr>
+        <w:rPr>
+          <w:rFonts w:ascii="Times New Roman" w:eastAsia="Times New Roman" w:hAnsi="Times New Roman" w:cs="Times New Roman"/>
+          <w:sz w:val="24"/>
+          <w:szCs w:val="24"/>
+        </w:rPr>
+      </w:pPr>
+      <w:r>
+        <w:rPr>
+          <w:rFonts w:ascii="Times New Roman" w:eastAsia="Times New Roman" w:hAnsi="Times New Roman" w:cs="Times New Roman"/>
+          <w:sz w:val="24"/>
+          <w:szCs w:val="24"/>
+        </w:rPr>
+        <w:t>Compare table metadata across environments to ensure that metadata changes have been migrated properly to the test and production environments.</w:t>
+      </w:r>
+    </w:p>
+    <w:p>
+      <w:pPr>
+        <w:pStyle w:val="ListParagraph"/>
+        <w:numPr>
+          <w:ilvl w:val="0"/>
+          <w:numId w:val="8"/>
+        </w:numPr>
+        <w:rPr>
+          <w:rFonts w:ascii="Times New Roman" w:eastAsia="Times New Roman" w:hAnsi="Times New Roman" w:cs="Times New Roman"/>
+          <w:sz w:val="24"/>
+          <w:szCs w:val="24"/>
+        </w:rPr>
+      </w:pPr>
+      <w:r>
+        <w:rPr>
+          <w:rFonts w:ascii="Times New Roman" w:eastAsia="Times New Roman" w:hAnsi="Times New Roman" w:cs="Times New Roman"/>
+          <w:sz w:val="24"/>
+          <w:szCs w:val="24"/>
+        </w:rPr>
+        <w:t>Compare column data types between source and target environments.</w:t>
+      </w:r>
+    </w:p>
+    <w:p>
+      <w:pPr>
+        <w:pStyle w:val="ListParagraph"/>
+        <w:numPr>
+          <w:ilvl w:val="0"/>
+          <w:numId w:val="8"/>
+        </w:numPr>
+        <w:rPr>
+          <w:rFonts w:ascii="Times New Roman" w:eastAsia="Times New Roman" w:hAnsi="Times New Roman" w:cs="Times New Roman"/>
+          <w:b/>
+          <w:sz w:val="24"/>
+          <w:szCs w:val="24"/>
+        </w:rPr>
+      </w:pPr>
+      <w:r>
+        <w:rPr>
+          <w:rFonts w:ascii="Times New Roman" w:eastAsia="Times New Roman" w:hAnsi="Times New Roman" w:cs="Times New Roman"/>
+          <w:sz w:val="24"/>
+          <w:szCs w:val="24"/>
+        </w:rPr>
+        <w:t>Validate Reference data between spreadsheet and database or across environments</w:t>
+      </w:r>
+      <w:r>
+        <w:rPr>
+          <w:rFonts w:ascii="Times New Roman" w:eastAsia="Times New Roman" w:hAnsi="Times New Roman" w:cs="Times New Roman"/>
+          <w:b/>
+          <w:sz w:val="24"/>
+          <w:szCs w:val="24"/>
+        </w:rPr>
         <w:t>.</w:t>
       </w:r>
-      <w:r>
+    </w:p>
+    <w:p>
+      <w:pPr>
         <w:rPr>
           <w:rFonts w:ascii="Times New Roman" w:eastAsia="Times New Roman" w:hAnsi="Times New Roman" w:cs="Times New Roman"/>
           <w:b/>
           <w:sz w:val="24"/>
           <w:szCs w:val="24"/>
         </w:rPr>
-        <w:t>Tables for employee management system</w:t>
-      </w:r>
-      <w:r>
+      </w:pPr>
+    </w:p>
+    <w:p>
+      <w:pPr>
         <w:rPr>
           <w:rFonts w:ascii="Times New Roman" w:eastAsia="Times New Roman" w:hAnsi="Times New Roman" w:cs="Times New Roman"/>
           <w:b/>
           <w:sz w:val="24"/>
           <w:szCs w:val="24"/>
         </w:rPr>
-        <w:br/>
-      </w:r>
+      </w:pPr>
       <w:r>
         <w:rPr>
           <w:rFonts w:ascii="Times New Roman" w:eastAsia="Times New Roman" w:hAnsi="Times New Roman" w:cs="Times New Roman"/>
@@ -14821,80 +18237,36 @@
           <w:sz w:val="24"/>
           <w:szCs w:val="24"/>
         </w:rPr>
-        <w:br/>
-      </w:r>
-      <w:r>
+        <w:t xml:space="preserve">Types of jobs – </w:t>
+      </w:r>
+      <w:r>
+        <w:rPr>
+          <w:rFonts w:ascii="Times New Roman" w:eastAsia="Times New Roman" w:hAnsi="Times New Roman" w:cs="Times New Roman"/>
+          <w:sz w:val="24"/>
+          <w:szCs w:val="24"/>
+        </w:rPr>
+        <w:t>SSIS and Informatica</w:t>
+      </w:r>
+    </w:p>
+    <w:p>
+      <w:pPr>
         <w:rPr>
           <w:rFonts w:ascii="Times New Roman" w:eastAsia="Times New Roman" w:hAnsi="Times New Roman" w:cs="Times New Roman"/>
           <w:b/>
           <w:sz w:val="24"/>
           <w:szCs w:val="24"/>
         </w:rPr>
-        <w:t>20</w:t>
-      </w:r>
-      <w:r>
+      </w:pPr>
+    </w:p>
+    <w:p>
+      <w:pPr>
         <w:rPr>
           <w:rFonts w:ascii="Times New Roman" w:eastAsia="Times New Roman" w:hAnsi="Times New Roman" w:cs="Times New Roman"/>
           <w:b/>
           <w:sz w:val="24"/>
           <w:szCs w:val="24"/>
         </w:rPr>
-        <w:t>.</w:t>
-      </w:r>
-      <w:r>
-        <w:rPr>
-          <w:rFonts w:ascii="Times New Roman" w:eastAsia="Times New Roman" w:hAnsi="Times New Roman" w:cs="Times New Roman"/>
-          <w:b/>
-          <w:sz w:val="24"/>
-          <w:szCs w:val="24"/>
-        </w:rPr>
-        <w:t>Tables for e-commerce management system</w:t>
-      </w:r>
-      <w:r>
-        <w:rPr>
-          <w:rFonts w:ascii="Times New Roman" w:eastAsia="Times New Roman" w:hAnsi="Times New Roman" w:cs="Times New Roman"/>
-          <w:b/>
-          <w:sz w:val="24"/>
-          <w:szCs w:val="24"/>
-        </w:rPr>
-        <w:br/>
-      </w:r>
-      <w:r>
-        <w:rPr>
-          <w:rFonts w:ascii="Times New Roman" w:eastAsia="Times New Roman" w:hAnsi="Times New Roman" w:cs="Times New Roman"/>
-          <w:b/>
-          <w:sz w:val="24"/>
-          <w:szCs w:val="24"/>
-        </w:rPr>
-        <w:br/>
-      </w:r>
-      <w:r>
-        <w:rPr>
-          <w:rFonts w:ascii="Times New Roman" w:eastAsia="Times New Roman" w:hAnsi="Times New Roman" w:cs="Times New Roman"/>
-          <w:b/>
-          <w:sz w:val="24"/>
-          <w:szCs w:val="24"/>
-        </w:rPr>
-        <w:t>21</w:t>
-      </w:r>
-      <w:r>
-        <w:rPr>
-          <w:rFonts w:ascii="Times New Roman" w:eastAsia="Times New Roman" w:hAnsi="Times New Roman" w:cs="Times New Roman"/>
-          <w:b/>
-          <w:sz w:val="24"/>
-          <w:szCs w:val="24"/>
-        </w:rPr>
-        <w:t>.</w:t>
-      </w:r>
-      <w:r>
-        <w:rPr>
-          <w:rFonts w:ascii="Times New Roman" w:eastAsia="Times New Roman" w:hAnsi="Times New Roman" w:cs="Times New Roman"/>
-          <w:b/>
-          <w:sz w:val="24"/>
-          <w:szCs w:val="24"/>
-        </w:rPr>
-        <w:t>Tables for Library management system</w:t>
-      </w:r>
+      </w:pPr>
     </w:p>
     <w:sectPr>
       <w:pgSz w:w="12240" w:h="15840"/>
@@ -14959,16 +18331,16 @@
 <file path=word/numbering.xml><?xml version="1.0" encoding="utf-8"?>
 <w:numbering xmlns:wpc="http://schemas.microsoft.com/office/word/2010/wordprocessingCanvas" xmlns:cx="http://schemas.microsoft.com/office/drawing/2014/chartex" xmlns:cx1="http://schemas.microsoft.com/office/drawing/2015/9/8/chartex" xmlns:cx2="http://schemas.microsoft.com/office/drawing/2015/10/21/chartex" xmlns:cx3="http://schemas.microsoft.com/office/drawing/2016/5/9/chartex" xmlns:cx4="http://schemas.microsoft.com/office/drawing/2016/5/10/chartex" xmlns:cx5="http://schemas.microsoft.com/office/drawing/2016/5/11/chartex" xmlns:cx6="http://schemas.microsoft.com/office/drawing/2016/5/12/chartex" xmlns:cx7="http://schemas.microsoft.com/office/drawing/2016/5/13/chartex" xmlns:cx8="http://schemas.microsoft.com/office/drawing/2016/5/14/chartex" xmlns:mc="http://schemas.openxmlformats.org/markup-compatibility/2006" xmlns:o="urn:schemas-microsoft-com:office:office" xmlns:r="http://schemas.openxmlformats.org/officeDocument/2006/relationships" xmlns:m="http://schemas.openxmlformats.org/officeDocument/2006/math" xmlns:v="urn:schemas-microsoft-com:vml" xmlns:wp14="http://schemas.microsoft.com/office/word/2010/wordprocessingDrawing" xmlns:wp="http://schemas.openxmlformats.org/drawingml/2006/wordprocessingDrawing" xmlns:w10="urn:schemas-microsoft-com:office:word" xmlns:w="http://schemas.openxmlformats.org/wordprocessingml/2006/main" xmlns:w14="http://schemas.microsoft.com/office/word/2010/wordml" xmlns:w15="http://schemas.microsoft.com/office/word/2012/wordml" xmlns:w16se="http://schemas.microsoft.com/office/word/2015/wordml/symex" xmlns:wpg="http://schemas.microsoft.com/office/word/2010/wordprocessingGroup" xmlns:wpi="http://schemas.microsoft.com/office/word/2010/wordprocessingInk" xmlns:wne="http://schemas.microsoft.com/office/word/2006/wordml" xmlns:wps="http://schemas.microsoft.com/office/word/2010/wordprocessingShape" mc:Ignorable="w14 w15 w16se wp14">
   <w:abstractNum w:abstractNumId="0" w15:restartNumberingAfterBreak="0">
-    <w:nsid w:val="47AC4E5A"/>
+    <w:nsid w:val="452A2506"/>
     <w:multiLevelType w:val="hybridMultilevel"/>
-    <w:tmpl w:val="3A040AFE"/>
+    <w:tmpl w:val="EE420F92"/>
     <w:lvl w:ilvl="0" w:tplc="04090001">
       <w:start w:val="1"/>
       <w:numFmt w:val="bullet"/>
       <w:lvlText w:val=""/>
       <w:lvlJc w:val="left"/>
       <w:pPr>
-        <w:ind w:left="360" w:hanging="360"/>
+        <w:ind w:left="720" w:hanging="360"/>
       </w:pPr>
       <w:rPr>
         <w:rFonts w:ascii="Symbol" w:hAnsi="Symbol" w:hint="default"/>
@@ -14980,7 +18352,7 @@
       <w:lvlText w:val="o"/>
       <w:lvlJc w:val="left"/>
       <w:pPr>
-        <w:ind w:left="1080" w:hanging="360"/>
+        <w:ind w:left="1440" w:hanging="360"/>
       </w:pPr>
       <w:rPr>
         <w:rFonts w:ascii="Courier New" w:hAnsi="Courier New" w:cs="Courier New" w:hint="default"/>
@@ -14992,7 +18364,7 @@
       <w:lvlText w:val=""/>
       <w:lvlJc w:val="left"/>
       <w:pPr>
-        <w:ind w:left="1800" w:hanging="360"/>
+        <w:ind w:left="2160" w:hanging="360"/>
       </w:pPr>
       <w:rPr>
         <w:rFonts w:ascii="Wingdings" w:hAnsi="Wingdings" w:hint="default"/>
@@ -15004,7 +18376,7 @@
       <w:lvlText w:val=""/>
       <w:lvlJc w:val="left"/>
       <w:pPr>
-        <w:ind w:left="2520" w:hanging="360"/>
+        <w:ind w:left="2880" w:hanging="360"/>
       </w:pPr>
       <w:rPr>
         <w:rFonts w:ascii="Symbol" w:hAnsi="Symbol" w:hint="default"/>
@@ -15016,7 +18388,7 @@
       <w:lvlText w:val="o"/>
       <w:lvlJc w:val="left"/>
       <w:pPr>
-        <w:ind w:left="3240" w:hanging="360"/>
+        <w:ind w:left="3600" w:hanging="360"/>
       </w:pPr>
       <w:rPr>
         <w:rFonts w:ascii="Courier New" w:hAnsi="Courier New" w:cs="Courier New" w:hint="default"/>
@@ -15028,7 +18400,7 @@
       <w:lvlText w:val=""/>
       <w:lvlJc w:val="left"/>
       <w:pPr>
-        <w:ind w:left="3960" w:hanging="360"/>
+        <w:ind w:left="4320" w:hanging="360"/>
       </w:pPr>
       <w:rPr>
         <w:rFonts w:ascii="Wingdings" w:hAnsi="Wingdings" w:hint="default"/>
@@ -15040,7 +18412,7 @@
       <w:lvlText w:val=""/>
       <w:lvlJc w:val="left"/>
       <w:pPr>
-        <w:ind w:left="4680" w:hanging="360"/>
+        <w:ind w:left="5040" w:hanging="360"/>
       </w:pPr>
       <w:rPr>
         <w:rFonts w:ascii="Symbol" w:hAnsi="Symbol" w:hint="default"/>
@@ -15052,7 +18424,7 @@
       <w:lvlText w:val="o"/>
       <w:lvlJc w:val="left"/>
       <w:pPr>
-        <w:ind w:left="5400" w:hanging="360"/>
+        <w:ind w:left="5760" w:hanging="360"/>
       </w:pPr>
       <w:rPr>
         <w:rFonts w:ascii="Courier New" w:hAnsi="Courier New" w:cs="Courier New" w:hint="default"/>
@@ -15064,7 +18436,7 @@
       <w:lvlText w:val=""/>
       <w:lvlJc w:val="left"/>
       <w:pPr>
-        <w:ind w:left="6120" w:hanging="360"/>
+        <w:ind w:left="6480" w:hanging="360"/>
       </w:pPr>
       <w:rPr>
         <w:rFonts w:ascii="Wingdings" w:hAnsi="Wingdings" w:hint="default"/>
@@ -15072,16 +18444,16 @@
     </w:lvl>
   </w:abstractNum>
   <w:abstractNum w:abstractNumId="1" w15:restartNumberingAfterBreak="0">
-    <w:nsid w:val="4C732CEB"/>
+    <w:nsid w:val="47AC4E5A"/>
     <w:multiLevelType w:val="hybridMultilevel"/>
-    <w:tmpl w:val="DCC4EC96"/>
+    <w:tmpl w:val="D3AAAA06"/>
     <w:lvl w:ilvl="0" w:tplc="04090001">
       <w:start w:val="1"/>
       <w:numFmt w:val="bullet"/>
       <w:lvlText w:val=""/>
       <w:lvlJc w:val="left"/>
       <w:pPr>
-        <w:ind w:left="1140" w:hanging="360"/>
+        <w:ind w:left="360" w:hanging="360"/>
       </w:pPr>
       <w:rPr>
         <w:rFonts w:ascii="Symbol" w:hAnsi="Symbol" w:hint="default"/>
@@ -15093,7 +18465,7 @@
       <w:lvlText w:val="o"/>
       <w:lvlJc w:val="left"/>
       <w:pPr>
-        <w:ind w:left="1860" w:hanging="360"/>
+        <w:ind w:left="1080" w:hanging="360"/>
       </w:pPr>
       <w:rPr>
         <w:rFonts w:ascii="Courier New" w:hAnsi="Courier New" w:cs="Courier New" w:hint="default"/>
@@ -15105,7 +18477,7 @@
       <w:lvlText w:val=""/>
       <w:lvlJc w:val="left"/>
       <w:pPr>
-        <w:ind w:left="2580" w:hanging="360"/>
+        <w:ind w:left="1800" w:hanging="360"/>
       </w:pPr>
       <w:rPr>
         <w:rFonts w:ascii="Wingdings" w:hAnsi="Wingdings" w:hint="default"/>
@@ -15117,7 +18489,7 @@
       <w:lvlText w:val=""/>
       <w:lvlJc w:val="left"/>
       <w:pPr>
-        <w:ind w:left="3300" w:hanging="360"/>
+        <w:ind w:left="2520" w:hanging="360"/>
       </w:pPr>
       <w:rPr>
         <w:rFonts w:ascii="Symbol" w:hAnsi="Symbol" w:hint="default"/>
@@ -15129,7 +18501,7 @@
       <w:lvlText w:val="o"/>
       <w:lvlJc w:val="left"/>
       <w:pPr>
-        <w:ind w:left="4020" w:hanging="360"/>
+        <w:ind w:left="3240" w:hanging="360"/>
       </w:pPr>
       <w:rPr>
         <w:rFonts w:ascii="Courier New" w:hAnsi="Courier New" w:cs="Courier New" w:hint="default"/>
@@ -15141,7 +18513,7 @@
       <w:lvlText w:val=""/>
       <w:lvlJc w:val="left"/>
       <w:pPr>
-        <w:ind w:left="4740" w:hanging="360"/>
+        <w:ind w:left="3960" w:hanging="360"/>
       </w:pPr>
       <w:rPr>
         <w:rFonts w:ascii="Wingdings" w:hAnsi="Wingdings" w:hint="default"/>
@@ -15153,7 +18525,7 @@
       <w:lvlText w:val=""/>
       <w:lvlJc w:val="left"/>
       <w:pPr>
-        <w:ind w:left="5460" w:hanging="360"/>
+        <w:ind w:left="4680" w:hanging="360"/>
       </w:pPr>
       <w:rPr>
         <w:rFonts w:ascii="Symbol" w:hAnsi="Symbol" w:hint="default"/>
@@ -15165,7 +18537,7 @@
       <w:lvlText w:val="o"/>
       <w:lvlJc w:val="left"/>
       <w:pPr>
-        <w:ind w:left="6180" w:hanging="360"/>
+        <w:ind w:left="5400" w:hanging="360"/>
       </w:pPr>
       <w:rPr>
         <w:rFonts w:ascii="Courier New" w:hAnsi="Courier New" w:cs="Courier New" w:hint="default"/>
@@ -15177,7 +18549,7 @@
       <w:lvlText w:val=""/>
       <w:lvlJc w:val="left"/>
       <w:pPr>
-        <w:ind w:left="6900" w:hanging="360"/>
+        <w:ind w:left="6120" w:hanging="360"/>
       </w:pPr>
       <w:rPr>
         <w:rFonts w:ascii="Wingdings" w:hAnsi="Wingdings" w:hint="default"/>
@@ -15185,6 +18557,119 @@
     </w:lvl>
   </w:abstractNum>
   <w:abstractNum w:abstractNumId="2" w15:restartNumberingAfterBreak="0">
+    <w:nsid w:val="4C732CEB"/>
+    <w:multiLevelType w:val="hybridMultilevel"/>
+    <w:tmpl w:val="DCC4EC96"/>
+    <w:lvl w:ilvl="0" w:tplc="04090001">
+      <w:start w:val="1"/>
+      <w:numFmt w:val="bullet"/>
+      <w:lvlText w:val=""/>
+      <w:lvlJc w:val="left"/>
+      <w:pPr>
+        <w:ind w:left="1140" w:hanging="360"/>
+      </w:pPr>
+      <w:rPr>
+        <w:rFonts w:ascii="Symbol" w:hAnsi="Symbol" w:hint="default"/>
+      </w:rPr>
+    </w:lvl>
+    <w:lvl w:ilvl="1" w:tplc="04090003" w:tentative="1">
+      <w:start w:val="1"/>
+      <w:numFmt w:val="bullet"/>
+      <w:lvlText w:val="o"/>
+      <w:lvlJc w:val="left"/>
+      <w:pPr>
+        <w:ind w:left="1860" w:hanging="360"/>
+      </w:pPr>
+      <w:rPr>
+        <w:rFonts w:ascii="Courier New" w:hAnsi="Courier New" w:cs="Courier New" w:hint="default"/>
+      </w:rPr>
+    </w:lvl>
+    <w:lvl w:ilvl="2" w:tplc="04090005" w:tentative="1">
+      <w:start w:val="1"/>
+      <w:numFmt w:val="bullet"/>
+      <w:lvlText w:val=""/>
+      <w:lvlJc w:val="left"/>
+      <w:pPr>
+        <w:ind w:left="2580" w:hanging="360"/>
+      </w:pPr>
+      <w:rPr>
+        <w:rFonts w:ascii="Wingdings" w:hAnsi="Wingdings" w:hint="default"/>
+      </w:rPr>
+    </w:lvl>
+    <w:lvl w:ilvl="3" w:tplc="04090001" w:tentative="1">
+      <w:start w:val="1"/>
+      <w:numFmt w:val="bullet"/>
+      <w:lvlText w:val=""/>
+      <w:lvlJc w:val="left"/>
+      <w:pPr>
+        <w:ind w:left="3300" w:hanging="360"/>
+      </w:pPr>
+      <w:rPr>
+        <w:rFonts w:ascii="Symbol" w:hAnsi="Symbol" w:hint="default"/>
+      </w:rPr>
+    </w:lvl>
+    <w:lvl w:ilvl="4" w:tplc="04090003" w:tentative="1">
+      <w:start w:val="1"/>
+      <w:numFmt w:val="bullet"/>
+      <w:lvlText w:val="o"/>
+      <w:lvlJc w:val="left"/>
+      <w:pPr>
+        <w:ind w:left="4020" w:hanging="360"/>
+      </w:pPr>
+      <w:rPr>
+        <w:rFonts w:ascii="Courier New" w:hAnsi="Courier New" w:cs="Courier New" w:hint="default"/>
+      </w:rPr>
+    </w:lvl>
+    <w:lvl w:ilvl="5" w:tplc="04090005" w:tentative="1">
+      <w:start w:val="1"/>
+      <w:numFmt w:val="bullet"/>
+      <w:lvlText w:val=""/>
+      <w:lvlJc w:val="left"/>
+      <w:pPr>
+        <w:ind w:left="4740" w:hanging="360"/>
+      </w:pPr>
+      <w:rPr>
+        <w:rFonts w:ascii="Wingdings" w:hAnsi="Wingdings" w:hint="default"/>
+      </w:rPr>
+    </w:lvl>
+    <w:lvl w:ilvl="6" w:tplc="04090001" w:tentative="1">
+      <w:start w:val="1"/>
+      <w:numFmt w:val="bullet"/>
+      <w:lvlText w:val=""/>
+      <w:lvlJc w:val="left"/>
+      <w:pPr>
+        <w:ind w:left="5460" w:hanging="360"/>
+      </w:pPr>
+      <w:rPr>
+        <w:rFonts w:ascii="Symbol" w:hAnsi="Symbol" w:hint="default"/>
+      </w:rPr>
+    </w:lvl>
+    <w:lvl w:ilvl="7" w:tplc="04090003" w:tentative="1">
+      <w:start w:val="1"/>
+      <w:numFmt w:val="bullet"/>
+      <w:lvlText w:val="o"/>
+      <w:lvlJc w:val="left"/>
+      <w:pPr>
+        <w:ind w:left="6180" w:hanging="360"/>
+      </w:pPr>
+      <w:rPr>
+        <w:rFonts w:ascii="Courier New" w:hAnsi="Courier New" w:cs="Courier New" w:hint="default"/>
+      </w:rPr>
+    </w:lvl>
+    <w:lvl w:ilvl="8" w:tplc="04090005" w:tentative="1">
+      <w:start w:val="1"/>
+      <w:numFmt w:val="bullet"/>
+      <w:lvlText w:val=""/>
+      <w:lvlJc w:val="left"/>
+      <w:pPr>
+        <w:ind w:left="6900" w:hanging="360"/>
+      </w:pPr>
+      <w:rPr>
+        <w:rFonts w:ascii="Wingdings" w:hAnsi="Wingdings" w:hint="default"/>
+      </w:rPr>
+    </w:lvl>
+  </w:abstractNum>
+  <w:abstractNum w:abstractNumId="3" w15:restartNumberingAfterBreak="0">
     <w:nsid w:val="5026127D"/>
     <w:multiLevelType w:val="multilevel"/>
     <w:tmpl w:val="D3A4BF62"/>
@@ -15297,7 +18782,7 @@
       </w:rPr>
     </w:lvl>
   </w:abstractNum>
-  <w:abstractNum w:abstractNumId="3" w15:restartNumberingAfterBreak="0">
+  <w:abstractNum w:abstractNumId="4" w15:restartNumberingAfterBreak="0">
     <w:nsid w:val="57437D3D"/>
     <w:multiLevelType w:val="hybridMultilevel"/>
     <w:tmpl w:val="E9B2F8B4"/>
@@ -15387,17 +18872,17 @@
       </w:pPr>
     </w:lvl>
   </w:abstractNum>
-  <w:abstractNum w:abstractNumId="4" w15:restartNumberingAfterBreak="0">
-    <w:nsid w:val="665E6ADE"/>
+  <w:abstractNum w:abstractNumId="5" w15:restartNumberingAfterBreak="0">
+    <w:nsid w:val="5AE60365"/>
     <w:multiLevelType w:val="hybridMultilevel"/>
-    <w:tmpl w:val="CE923B8E"/>
+    <w:tmpl w:val="B1E65BDE"/>
     <w:lvl w:ilvl="0" w:tplc="04090001">
       <w:start w:val="1"/>
       <w:numFmt w:val="bullet"/>
       <w:lvlText w:val=""/>
       <w:lvlJc w:val="left"/>
       <w:pPr>
-        <w:ind w:left="1140" w:hanging="360"/>
+        <w:ind w:left="720" w:hanging="360"/>
       </w:pPr>
       <w:rPr>
         <w:rFonts w:ascii="Symbol" w:hAnsi="Symbol" w:hint="default"/>
@@ -15409,7 +18894,7 @@
       <w:lvlText w:val="o"/>
       <w:lvlJc w:val="left"/>
       <w:pPr>
-        <w:ind w:left="1860" w:hanging="360"/>
+        <w:ind w:left="1440" w:hanging="360"/>
       </w:pPr>
       <w:rPr>
         <w:rFonts w:ascii="Courier New" w:hAnsi="Courier New" w:cs="Courier New" w:hint="default"/>
@@ -15421,7 +18906,7 @@
       <w:lvlText w:val=""/>
       <w:lvlJc w:val="left"/>
       <w:pPr>
-        <w:ind w:left="2580" w:hanging="360"/>
+        <w:ind w:left="2160" w:hanging="360"/>
       </w:pPr>
       <w:rPr>
         <w:rFonts w:ascii="Wingdings" w:hAnsi="Wingdings" w:hint="default"/>
@@ -15433,7 +18918,7 @@
       <w:lvlText w:val=""/>
       <w:lvlJc w:val="left"/>
       <w:pPr>
-        <w:ind w:left="3300" w:hanging="360"/>
+        <w:ind w:left="2880" w:hanging="360"/>
       </w:pPr>
       <w:rPr>
         <w:rFonts w:ascii="Symbol" w:hAnsi="Symbol" w:hint="default"/>
@@ -15445,7 +18930,7 @@
       <w:lvlText w:val="o"/>
       <w:lvlJc w:val="left"/>
       <w:pPr>
-        <w:ind w:left="4020" w:hanging="360"/>
+        <w:ind w:left="3600" w:hanging="360"/>
       </w:pPr>
       <w:rPr>
         <w:rFonts w:ascii="Courier New" w:hAnsi="Courier New" w:cs="Courier New" w:hint="default"/>
@@ -15457,7 +18942,7 @@
       <w:lvlText w:val=""/>
       <w:lvlJc w:val="left"/>
       <w:pPr>
-        <w:ind w:left="4740" w:hanging="360"/>
+        <w:ind w:left="4320" w:hanging="360"/>
       </w:pPr>
       <w:rPr>
         <w:rFonts w:ascii="Wingdings" w:hAnsi="Wingdings" w:hint="default"/>
@@ -15469,7 +18954,7 @@
       <w:lvlText w:val=""/>
       <w:lvlJc w:val="left"/>
       <w:pPr>
-        <w:ind w:left="5460" w:hanging="360"/>
+        <w:ind w:left="5040" w:hanging="360"/>
       </w:pPr>
       <w:rPr>
         <w:rFonts w:ascii="Symbol" w:hAnsi="Symbol" w:hint="default"/>
@@ -15481,7 +18966,7 @@
       <w:lvlText w:val="o"/>
       <w:lvlJc w:val="left"/>
       <w:pPr>
-        <w:ind w:left="6180" w:hanging="360"/>
+        <w:ind w:left="5760" w:hanging="360"/>
       </w:pPr>
       <w:rPr>
         <w:rFonts w:ascii="Courier New" w:hAnsi="Courier New" w:cs="Courier New" w:hint="default"/>
@@ -15493,14 +18978,127 @@
       <w:lvlText w:val=""/>
       <w:lvlJc w:val="left"/>
       <w:pPr>
-        <w:ind w:left="6900" w:hanging="360"/>
+        <w:ind w:left="6480" w:hanging="360"/>
       </w:pPr>
       <w:rPr>
         <w:rFonts w:ascii="Wingdings" w:hAnsi="Wingdings" w:hint="default"/>
       </w:rPr>
     </w:lvl>
   </w:abstractNum>
-  <w:abstractNum w:abstractNumId="5" w15:restartNumberingAfterBreak="0">
+  <w:abstractNum w:abstractNumId="6" w15:restartNumberingAfterBreak="0">
+    <w:nsid w:val="665E6ADE"/>
+    <w:multiLevelType w:val="hybridMultilevel"/>
+    <w:tmpl w:val="CE923B8E"/>
+    <w:lvl w:ilvl="0" w:tplc="04090001">
+      <w:start w:val="1"/>
+      <w:numFmt w:val="bullet"/>
+      <w:lvlText w:val=""/>
+      <w:lvlJc w:val="left"/>
+      <w:pPr>
+        <w:ind w:left="1140" w:hanging="360"/>
+      </w:pPr>
+      <w:rPr>
+        <w:rFonts w:ascii="Symbol" w:hAnsi="Symbol" w:hint="default"/>
+      </w:rPr>
+    </w:lvl>
+    <w:lvl w:ilvl="1" w:tplc="04090003" w:tentative="1">
+      <w:start w:val="1"/>
+      <w:numFmt w:val="bullet"/>
+      <w:lvlText w:val="o"/>
+      <w:lvlJc w:val="left"/>
+      <w:pPr>
+        <w:ind w:left="1860" w:hanging="360"/>
+      </w:pPr>
+      <w:rPr>
+        <w:rFonts w:ascii="Courier New" w:hAnsi="Courier New" w:cs="Courier New" w:hint="default"/>
+      </w:rPr>
+    </w:lvl>
+    <w:lvl w:ilvl="2" w:tplc="04090005" w:tentative="1">
+      <w:start w:val="1"/>
+      <w:numFmt w:val="bullet"/>
+      <w:lvlText w:val=""/>
+      <w:lvlJc w:val="left"/>
+      <w:pPr>
+        <w:ind w:left="2580" w:hanging="360"/>
+      </w:pPr>
+      <w:rPr>
+        <w:rFonts w:ascii="Wingdings" w:hAnsi="Wingdings" w:hint="default"/>
+      </w:rPr>
+    </w:lvl>
+    <w:lvl w:ilvl="3" w:tplc="04090001" w:tentative="1">
+      <w:start w:val="1"/>
+      <w:numFmt w:val="bullet"/>
+      <w:lvlText w:val=""/>
+      <w:lvlJc w:val="left"/>
+      <w:pPr>
+        <w:ind w:left="3300" w:hanging="360"/>
+      </w:pPr>
+      <w:rPr>
+        <w:rFonts w:ascii="Symbol" w:hAnsi="Symbol" w:hint="default"/>
+      </w:rPr>
+    </w:lvl>
+    <w:lvl w:ilvl="4" w:tplc="04090003" w:tentative="1">
+      <w:start w:val="1"/>
+      <w:numFmt w:val="bullet"/>
+      <w:lvlText w:val="o"/>
+      <w:lvlJc w:val="left"/>
+      <w:pPr>
+        <w:ind w:left="4020" w:hanging="360"/>
+      </w:pPr>
+      <w:rPr>
+        <w:rFonts w:ascii="Courier New" w:hAnsi="Courier New" w:cs="Courier New" w:hint="default"/>
+      </w:rPr>
+    </w:lvl>
+    <w:lvl w:ilvl="5" w:tplc="04090005" w:tentative="1">
+      <w:start w:val="1"/>
+      <w:numFmt w:val="bullet"/>
+      <w:lvlText w:val=""/>
+      <w:lvlJc w:val="left"/>
+      <w:pPr>
+        <w:ind w:left="4740" w:hanging="360"/>
+      </w:pPr>
+      <w:rPr>
+        <w:rFonts w:ascii="Wingdings" w:hAnsi="Wingdings" w:hint="default"/>
+      </w:rPr>
+    </w:lvl>
+    <w:lvl w:ilvl="6" w:tplc="04090001" w:tentative="1">
+      <w:start w:val="1"/>
+      <w:numFmt w:val="bullet"/>
+      <w:lvlText w:val=""/>
+      <w:lvlJc w:val="left"/>
+      <w:pPr>
+        <w:ind w:left="5460" w:hanging="360"/>
+      </w:pPr>
+      <w:rPr>
+        <w:rFonts w:ascii="Symbol" w:hAnsi="Symbol" w:hint="default"/>
+      </w:rPr>
+    </w:lvl>
+    <w:lvl w:ilvl="7" w:tplc="04090003" w:tentative="1">
+      <w:start w:val="1"/>
+      <w:numFmt w:val="bullet"/>
+      <w:lvlText w:val="o"/>
+      <w:lvlJc w:val="left"/>
+      <w:pPr>
+        <w:ind w:left="6180" w:hanging="360"/>
+      </w:pPr>
+      <w:rPr>
+        <w:rFonts w:ascii="Courier New" w:hAnsi="Courier New" w:cs="Courier New" w:hint="default"/>
+      </w:rPr>
+    </w:lvl>
+    <w:lvl w:ilvl="8" w:tplc="04090005" w:tentative="1">
+      <w:start w:val="1"/>
+      <w:numFmt w:val="bullet"/>
+      <w:lvlText w:val=""/>
+      <w:lvlJc w:val="left"/>
+      <w:pPr>
+        <w:ind w:left="6900" w:hanging="360"/>
+      </w:pPr>
+      <w:rPr>
+        <w:rFonts w:ascii="Wingdings" w:hAnsi="Wingdings" w:hint="default"/>
+      </w:rPr>
+    </w:lvl>
+  </w:abstractNum>
+  <w:abstractNum w:abstractNumId="7" w15:restartNumberingAfterBreak="0">
     <w:nsid w:val="66CE3F5C"/>
     <w:multiLevelType w:val="multilevel"/>
     <w:tmpl w:val="BDB8BAE8"/>
@@ -15614,22 +19212,28 @@
     </w:lvl>
   </w:abstractNum>
   <w:num w:numId="1">
+    <w:abstractNumId w:val="3"/>
+  </w:num>
+  <w:num w:numId="2">
+    <w:abstractNumId w:val="7"/>
+  </w:num>
+  <w:num w:numId="3">
+    <w:abstractNumId w:val="6"/>
+  </w:num>
+  <w:num w:numId="4">
     <w:abstractNumId w:val="2"/>
   </w:num>
-  <w:num w:numId="2">
+  <w:num w:numId="5">
+    <w:abstractNumId w:val="1"/>
+  </w:num>
+  <w:num w:numId="6">
+    <w:abstractNumId w:val="4"/>
+  </w:num>
+  <w:num w:numId="7">
     <w:abstractNumId w:val="5"/>
   </w:num>
-  <w:num w:numId="3">
-    <w:abstractNumId w:val="4"/>
-  </w:num>
-  <w:num w:numId="4">
-    <w:abstractNumId w:val="1"/>
-  </w:num>
-  <w:num w:numId="5">
+  <w:num w:numId="8">
     <w:abstractNumId w:val="0"/>
-  </w:num>
-  <w:num w:numId="6">
-    <w:abstractNumId w:val="3"/>
   </w:num>
 </w:numbering>
 </file>
@@ -16634,7 +20238,7 @@
 </file>
 
 <file path=customXml/itemProps1.xml><?xml version="1.0" encoding="utf-8"?>
-<ds:datastoreItem xmlns:ds="http://schemas.openxmlformats.org/officeDocument/2006/customXml" ds:itemID="{828F68E7-B44D-45ED-9FAF-565D1E8EBE9C}">
+<ds:datastoreItem xmlns:ds="http://schemas.openxmlformats.org/officeDocument/2006/customXml" ds:itemID="{6921DE4E-DD67-46FD-9C38-25125515F0E3}">
   <ds:schemaRefs>
     <ds:schemaRef ds:uri="http://schemas.openxmlformats.org/officeDocument/2006/bibliography"/>
   </ds:schemaRefs>

</xml_diff>